<commit_message>
Updates on the lit notes, my suggested edits on the into are added at the end
</commit_message>
<xml_diff>
--- a/write-up/Cortex/Round 2/LiteratureNotes.docx
+++ b/write-up/Cortex/Round 2/LiteratureNotes.docx
@@ -400,16 +400,14 @@
         <w:noBreakHyphen/>
         <w:t xml:space="preserve">canonical pronunciations. In sum, our results suggest that the </w:t>
       </w:r>
-      <w:proofErr w:type="spellStart"/>
-      <w:r>
-        <w:rPr>
-          <w:rFonts w:eastAsia="Times New Roman"/>
-          <w:szCs w:val="22"/>
-          <w:shd w:val="clear" w:color="auto" w:fill="FFFFFF"/>
-        </w:rPr>
-        <w:t>behavioural</w:t>
-      </w:r>
-      <w:proofErr w:type="spellEnd"/>
+      <w:r>
+        <w:rPr>
+          <w:rFonts w:eastAsia="Times New Roman"/>
+          <w:szCs w:val="22"/>
+          <w:shd w:val="clear" w:color="auto" w:fill="FFFFFF"/>
+        </w:rPr>
+        <w:t>behavioral</w:t>
+      </w:r>
       <w:r>
         <w:rPr>
           <w:rFonts w:eastAsia="Times New Roman"/>
@@ -1354,6 +1352,2180 @@
           <w:szCs w:val="22"/>
         </w:rPr>
       </w:pPr>
+      <w:r>
+        <w:rPr>
+          <w:szCs w:val="22"/>
+        </w:rPr>
+        <w:lastRenderedPageBreak/>
+        <w:t>I</w:t>
+      </w:r>
+      <w:r>
+        <w:rPr>
+          <w:szCs w:val="22"/>
+        </w:rPr>
+        <w:t xml:space="preserve">ntroduction </w:t>
+      </w:r>
+      <w:r>
+        <w:rPr>
+          <w:szCs w:val="22"/>
+        </w:rPr>
+        <w:br/>
+      </w:r>
+      <w:r>
+        <w:rPr>
+          <w:szCs w:val="22"/>
+        </w:rPr>
+        <w:br/>
+      </w:r>
+      <w:r>
+        <w:rPr>
+          <w:szCs w:val="22"/>
+        </w:rPr>
+        <w:t>[</w:t>
+      </w:r>
+      <w:r>
+        <w:rPr>
+          <w:szCs w:val="22"/>
+        </w:rPr>
+        <w:t>53</w:t>
+      </w:r>
+      <w:r>
+        <w:rPr>
+          <w:szCs w:val="22"/>
+        </w:rPr>
+        <w:t xml:space="preserve">] </w:t>
+      </w:r>
+      <w:r>
+        <w:rPr>
+          <w:szCs w:val="22"/>
+        </w:rPr>
+        <w:t xml:space="preserve">We do not, at this stage, test the framework against novel experiments but rather aim to demonstrate why such a framework is critical in moving the field forward, how it works, and what it can offer. </w:t>
+      </w:r>
+    </w:p>
+    <w:p>
+      <w:pPr>
+        <w:rPr>
+          <w:szCs w:val="22"/>
+        </w:rPr>
+      </w:pPr>
+    </w:p>
+    <w:p>
+      <w:pPr>
+        <w:ind w:left="720"/>
+        <w:rPr>
+          <w:color w:val="4472C4" w:themeColor="accent1"/>
+          <w:szCs w:val="22"/>
+        </w:rPr>
+      </w:pPr>
+      <w:r>
+        <w:rPr>
+          <w:color w:val="4472C4" w:themeColor="accent1"/>
+          <w:szCs w:val="22"/>
+        </w:rPr>
+        <w:sym w:font="Wingdings" w:char="F0E0"/>
+      </w:r>
+      <w:r>
+        <w:rPr>
+          <w:color w:val="4472C4" w:themeColor="accent1"/>
+          <w:szCs w:val="22"/>
+        </w:rPr>
+        <w:t xml:space="preserve"> </w:t>
+      </w:r>
+      <w:r>
+        <w:rPr>
+          <w:color w:val="4472C4" w:themeColor="accent1"/>
+          <w:szCs w:val="22"/>
+        </w:rPr>
+        <w:t>“</w:t>
+      </w:r>
+      <w:r>
+        <w:rPr>
+          <w:color w:val="4472C4" w:themeColor="accent1"/>
+          <w:szCs w:val="22"/>
+        </w:rPr>
+        <w:t xml:space="preserve">More specifically, here we demonstrate </w:t>
+      </w:r>
+      <w:r>
+        <w:rPr>
+          <w:color w:val="4472C4" w:themeColor="accent1"/>
+          <w:szCs w:val="22"/>
+        </w:rPr>
+        <w:t xml:space="preserve">how the framework works, what it offers, and </w:t>
+      </w:r>
+      <w:r>
+        <w:rPr>
+          <w:color w:val="4472C4" w:themeColor="accent1"/>
+          <w:szCs w:val="22"/>
+        </w:rPr>
+        <w:t xml:space="preserve">why </w:t>
+      </w:r>
+      <w:r>
+        <w:rPr>
+          <w:color w:val="4472C4" w:themeColor="accent1"/>
+          <w:szCs w:val="22"/>
+        </w:rPr>
+        <w:t xml:space="preserve">a computational approach like this is needed. In so doing, we </w:t>
+      </w:r>
+      <w:r>
+        <w:rPr>
+          <w:color w:val="4472C4" w:themeColor="accent1"/>
+          <w:szCs w:val="22"/>
+        </w:rPr>
+        <w:t xml:space="preserve">discuss how to design a </w:t>
+      </w:r>
+      <w:r>
+        <w:rPr>
+          <w:color w:val="4472C4" w:themeColor="accent1"/>
+          <w:szCs w:val="22"/>
+        </w:rPr>
+        <w:t xml:space="preserve">decisive behavioral experiment that can </w:t>
+      </w:r>
+      <w:r>
+        <w:rPr>
+          <w:color w:val="4472C4" w:themeColor="accent1"/>
+          <w:szCs w:val="22"/>
+        </w:rPr>
+        <w:t xml:space="preserve">delineate </w:t>
+      </w:r>
+      <w:r>
+        <w:rPr>
+          <w:color w:val="4472C4" w:themeColor="accent1"/>
+          <w:szCs w:val="22"/>
+        </w:rPr>
+        <w:t>contributions of the underlying mechanisms.</w:t>
+      </w:r>
+      <w:r>
+        <w:rPr>
+          <w:color w:val="4472C4" w:themeColor="accent1"/>
+          <w:szCs w:val="22"/>
+        </w:rPr>
+        <w:t>”</w:t>
+      </w:r>
+      <w:r>
+        <w:rPr>
+          <w:color w:val="4472C4" w:themeColor="accent1"/>
+          <w:szCs w:val="22"/>
+        </w:rPr>
+        <w:t xml:space="preserve"> </w:t>
+      </w:r>
+    </w:p>
+    <w:p>
+      <w:pPr>
+        <w:rPr>
+          <w:szCs w:val="22"/>
+        </w:rPr>
+      </w:pPr>
+    </w:p>
+    <w:p>
+      <w:pPr>
+        <w:rPr>
+          <w:szCs w:val="22"/>
+        </w:rPr>
+      </w:pPr>
+    </w:p>
+    <w:p>
+      <w:pPr>
+        <w:autoSpaceDE w:val="0"/>
+        <w:autoSpaceDN w:val="0"/>
+        <w:adjustRightInd w:val="0"/>
+        <w:rPr>
+          <w:i/>
+          <w:iCs/>
+          <w:szCs w:val="22"/>
+        </w:rPr>
+      </w:pPr>
+      <w:r>
+        <w:rPr>
+          <w:szCs w:val="22"/>
+        </w:rPr>
+        <w:t xml:space="preserve">[66] </w:t>
+      </w:r>
+      <w:r>
+        <w:rPr>
+          <w:szCs w:val="22"/>
+        </w:rPr>
+        <w:t>Adaptive adjustment in response to systematic phonetic variation–even that present in starkly different pronunciations from accented talkers—results in faster processing and more accurate</w:t>
+      </w:r>
+      <w:r>
+        <w:rPr>
+          <w:szCs w:val="22"/>
+        </w:rPr>
+        <w:t xml:space="preserve"> </w:t>
+      </w:r>
+      <w:r>
+        <w:rPr>
+          <w:szCs w:val="22"/>
+        </w:rPr>
+        <w:t>recognition [ref].</w:t>
+      </w:r>
+    </w:p>
+    <w:p>
+      <w:pPr>
+        <w:rPr>
+          <w:szCs w:val="22"/>
+        </w:rPr>
+      </w:pPr>
+    </w:p>
+    <w:p>
+      <w:pPr>
+        <w:ind w:firstLine="720"/>
+        <w:rPr>
+          <w:szCs w:val="22"/>
+        </w:rPr>
+      </w:pPr>
+      <w:r>
+        <w:rPr>
+          <w:szCs w:val="22"/>
+        </w:rPr>
+        <w:sym w:font="Wingdings" w:char="F0E0"/>
+      </w:r>
+      <w:r>
+        <w:rPr>
+          <w:szCs w:val="22"/>
+        </w:rPr>
+        <w:t xml:space="preserve"> I am not sure what you mean to say?</w:t>
+      </w:r>
+    </w:p>
+    <w:p>
+      <w:pPr>
+        <w:rPr>
+          <w:szCs w:val="22"/>
+        </w:rPr>
+      </w:pPr>
+    </w:p>
+    <w:p>
+      <w:pPr>
+        <w:rPr>
+          <w:szCs w:val="22"/>
+        </w:rPr>
+      </w:pPr>
+    </w:p>
+    <w:p>
+      <w:pPr>
+        <w:rPr>
+          <w:szCs w:val="22"/>
+        </w:rPr>
+      </w:pPr>
+    </w:p>
+    <w:p>
+      <w:pPr>
+        <w:autoSpaceDE w:val="0"/>
+        <w:autoSpaceDN w:val="0"/>
+        <w:adjustRightInd w:val="0"/>
+        <w:rPr>
+          <w:szCs w:val="22"/>
+        </w:rPr>
+      </w:pPr>
+      <w:r>
+        <w:rPr>
+          <w:szCs w:val="22"/>
+        </w:rPr>
+        <w:t xml:space="preserve">[71] </w:t>
+      </w:r>
+      <w:r>
+        <w:rPr>
+          <w:szCs w:val="22"/>
+        </w:rPr>
+        <w:t>In short, there is now a rich literature on the effects of recent exposure on subsequent</w:t>
+      </w:r>
+    </w:p>
+    <w:p>
+      <w:pPr>
+        <w:autoSpaceDE w:val="0"/>
+        <w:autoSpaceDN w:val="0"/>
+        <w:adjustRightInd w:val="0"/>
+        <w:rPr>
+          <w:szCs w:val="22"/>
+        </w:rPr>
+      </w:pPr>
+      <w:r>
+        <w:rPr>
+          <w:szCs w:val="22"/>
+        </w:rPr>
+        <w:t>perception of speech from the same talker.1 Listeners’ ability to adapt based on recent input is</w:t>
+      </w:r>
+    </w:p>
+    <w:p>
+      <w:pPr>
+        <w:autoSpaceDE w:val="0"/>
+        <w:autoSpaceDN w:val="0"/>
+        <w:adjustRightInd w:val="0"/>
+        <w:rPr>
+          <w:szCs w:val="22"/>
+        </w:rPr>
+      </w:pPr>
+      <w:r>
+        <w:rPr>
+          <w:szCs w:val="22"/>
+        </w:rPr>
+        <w:t>now considered a central part of human speech perception, and acknowledged by all major</w:t>
+      </w:r>
+    </w:p>
+    <w:p>
+      <w:pPr>
+        <w:rPr>
+          <w:szCs w:val="22"/>
+        </w:rPr>
+      </w:pPr>
+      <w:r>
+        <w:rPr>
+          <w:szCs w:val="22"/>
+        </w:rPr>
+        <w:t>theories of speech perception.</w:t>
+      </w:r>
+    </w:p>
+    <w:p>
+      <w:pPr>
+        <w:rPr>
+          <w:szCs w:val="22"/>
+        </w:rPr>
+      </w:pPr>
+    </w:p>
+    <w:p>
+      <w:pPr>
+        <w:ind w:firstLine="720"/>
+        <w:rPr>
+          <w:szCs w:val="22"/>
+        </w:rPr>
+      </w:pPr>
+      <w:r>
+        <w:rPr>
+          <w:szCs w:val="22"/>
+        </w:rPr>
+        <w:sym w:font="Wingdings" w:char="F0E0"/>
+      </w:r>
+      <w:r>
+        <w:rPr>
+          <w:szCs w:val="22"/>
+        </w:rPr>
+        <w:t xml:space="preserve"> Can go?</w:t>
+      </w:r>
+    </w:p>
+    <w:p>
+      <w:pPr>
+        <w:rPr>
+          <w:szCs w:val="22"/>
+        </w:rPr>
+      </w:pPr>
+    </w:p>
+    <w:p>
+      <w:pPr>
+        <w:rPr>
+          <w:szCs w:val="22"/>
+        </w:rPr>
+      </w:pPr>
+    </w:p>
+    <w:p>
+      <w:pPr>
+        <w:autoSpaceDE w:val="0"/>
+        <w:autoSpaceDN w:val="0"/>
+        <w:adjustRightInd w:val="0"/>
+        <w:rPr>
+          <w:rFonts w:ascii="á5Ô'4C" w:hAnsi="á5Ô'4C" w:cs="á5Ô'4C"/>
+          <w:szCs w:val="22"/>
+        </w:rPr>
+      </w:pPr>
+      <w:r>
+        <w:rPr>
+          <w:szCs w:val="22"/>
+        </w:rPr>
+        <w:t xml:space="preserve">[80] </w:t>
+      </w:r>
+      <w:r>
+        <w:rPr>
+          <w:rFonts w:ascii="á5Ô'4C" w:hAnsi="á5Ô'4C" w:cs="á5Ô'4C"/>
+          <w:szCs w:val="22"/>
+        </w:rPr>
+        <w:t xml:space="preserve">As </w:t>
+      </w:r>
+      <w:r>
+        <w:rPr>
+          <w:rFonts w:ascii="á5Ô'4C" w:hAnsi="á5Ô'4C" w:cs="á5Ô'4C"/>
+          <w:szCs w:val="22"/>
+        </w:rPr>
+        <w:t>il</w:t>
+      </w:r>
+      <w:r>
+        <w:rPr>
+          <w:rFonts w:ascii="á5Ô'4C" w:hAnsi="á5Ô'4C" w:cs="á5Ô'4C"/>
+          <w:szCs w:val="22"/>
+        </w:rPr>
+        <w:t>lustrated</w:t>
+      </w:r>
+      <w:r>
+        <w:rPr>
+          <w:rFonts w:ascii="á5Ô'4C" w:hAnsi="á5Ô'4C" w:cs="á5Ô'4C"/>
+          <w:szCs w:val="22"/>
+        </w:rPr>
+        <w:t xml:space="preserve"> in Figure 2, speech perception is generally thought to begin with (A) the</w:t>
+      </w:r>
+      <w:r>
+        <w:rPr>
+          <w:rFonts w:ascii="á5Ô'4C" w:hAnsi="á5Ô'4C" w:cs="á5Ô'4C"/>
+          <w:szCs w:val="22"/>
+        </w:rPr>
+        <w:t xml:space="preserve"> </w:t>
+      </w:r>
+      <w:r>
+        <w:rPr>
+          <w:rFonts w:ascii="á5Ô'4C" w:hAnsi="á5Ô'4C" w:cs="á5Ô'4C"/>
+          <w:szCs w:val="22"/>
+        </w:rPr>
+        <w:t xml:space="preserve">extraction and normalization of acoustic/phonetic cues. </w:t>
+      </w:r>
+    </w:p>
+    <w:p>
+      <w:pPr>
+        <w:rPr>
+          <w:szCs w:val="22"/>
+        </w:rPr>
+      </w:pPr>
+    </w:p>
+    <w:p>
+      <w:pPr>
+        <w:ind w:left="720"/>
+        <w:rPr>
+          <w:color w:val="4472C4" w:themeColor="accent1"/>
+          <w:szCs w:val="22"/>
+        </w:rPr>
+      </w:pPr>
+      <w:r>
+        <w:rPr>
+          <w:color w:val="4472C4" w:themeColor="accent1"/>
+          <w:szCs w:val="22"/>
+        </w:rPr>
+        <w:sym w:font="Wingdings" w:char="F0E0"/>
+      </w:r>
+      <w:r>
+        <w:rPr>
+          <w:color w:val="4472C4" w:themeColor="accent1"/>
+          <w:szCs w:val="22"/>
+        </w:rPr>
+        <w:t xml:space="preserve"> </w:t>
+      </w:r>
+      <w:r>
+        <w:rPr>
+          <w:color w:val="4472C4" w:themeColor="accent1"/>
+          <w:szCs w:val="22"/>
+        </w:rPr>
+        <w:t>“</w:t>
+      </w:r>
+      <w:r>
+        <w:rPr>
+          <w:color w:val="4472C4" w:themeColor="accent1"/>
+          <w:szCs w:val="22"/>
+        </w:rPr>
+        <w:t>While different in important details, existing theories in speech perception share general assumptions about how the acoustic input supports perception of a speech category (Figure 2). The process generally begins with (A)….</w:t>
+      </w:r>
+      <w:r>
+        <w:rPr>
+          <w:color w:val="4472C4" w:themeColor="accent1"/>
+          <w:szCs w:val="22"/>
+        </w:rPr>
+        <w:t>”</w:t>
+      </w:r>
+    </w:p>
+    <w:p>
+      <w:pPr>
+        <w:rPr>
+          <w:szCs w:val="22"/>
+        </w:rPr>
+      </w:pPr>
+    </w:p>
+    <w:p>
+      <w:pPr>
+        <w:rPr>
+          <w:szCs w:val="22"/>
+        </w:rPr>
+      </w:pPr>
+    </w:p>
+    <w:p>
+      <w:pPr>
+        <w:autoSpaceDE w:val="0"/>
+        <w:autoSpaceDN w:val="0"/>
+        <w:adjustRightInd w:val="0"/>
+        <w:rPr>
+          <w:szCs w:val="22"/>
+        </w:rPr>
+      </w:pPr>
+      <w:r>
+        <w:rPr>
+          <w:szCs w:val="22"/>
+        </w:rPr>
+        <w:t xml:space="preserve">[84] </w:t>
+      </w:r>
+      <w:r>
+        <w:rPr>
+          <w:szCs w:val="22"/>
+        </w:rPr>
+        <w:t>While it is</w:t>
+      </w:r>
+      <w:r>
+        <w:rPr>
+          <w:szCs w:val="22"/>
+        </w:rPr>
+        <w:t xml:space="preserve"> </w:t>
+      </w:r>
+      <w:r>
+        <w:rPr>
+          <w:szCs w:val="22"/>
+        </w:rPr>
+        <w:t xml:space="preserve">uncontroversial that all these processes occur during speech perception, </w:t>
+      </w:r>
+      <w:proofErr w:type="gramStart"/>
+      <w:r>
+        <w:rPr>
+          <w:szCs w:val="22"/>
+        </w:rPr>
+        <w:t>We</w:t>
+      </w:r>
+      <w:proofErr w:type="gramEnd"/>
+      <w:r>
+        <w:rPr>
+          <w:szCs w:val="22"/>
+        </w:rPr>
+        <w:t xml:space="preserve"> do not know whether</w:t>
+      </w:r>
+      <w:r>
+        <w:rPr>
+          <w:szCs w:val="22"/>
+        </w:rPr>
+        <w:t xml:space="preserve"> </w:t>
+      </w:r>
+      <w:r>
+        <w:rPr>
+          <w:szCs w:val="22"/>
+        </w:rPr>
+        <w:t>and how these three mechanisms interact to influence adaptive changes in speech perception.</w:t>
+      </w:r>
+    </w:p>
+    <w:p>
+      <w:pPr>
+        <w:rPr>
+          <w:szCs w:val="22"/>
+        </w:rPr>
+      </w:pPr>
+      <w:r>
+        <w:rPr>
+          <w:szCs w:val="22"/>
+        </w:rPr>
+        <w:t xml:space="preserve"> </w:t>
+      </w:r>
+    </w:p>
+    <w:p>
+      <w:pPr>
+        <w:ind w:firstLine="720"/>
+        <w:rPr>
+          <w:szCs w:val="22"/>
+        </w:rPr>
+      </w:pPr>
+      <w:r>
+        <w:rPr>
+          <w:szCs w:val="22"/>
+        </w:rPr>
+        <w:sym w:font="Wingdings" w:char="F0E0"/>
+      </w:r>
+      <w:r>
+        <w:rPr>
+          <w:szCs w:val="22"/>
+        </w:rPr>
+        <w:t xml:space="preserve"> </w:t>
+      </w:r>
+      <w:r>
+        <w:rPr>
+          <w:szCs w:val="22"/>
+        </w:rPr>
+        <w:t>We talked about this as we finalized our SA for the R01 proposal</w:t>
+      </w:r>
+    </w:p>
+    <w:p>
+      <w:pPr>
+        <w:ind w:left="720"/>
+        <w:rPr>
+          <w:szCs w:val="22"/>
+        </w:rPr>
+      </w:pPr>
+      <w:r>
+        <w:rPr>
+          <w:szCs w:val="22"/>
+        </w:rPr>
+        <w:sym w:font="Wingdings" w:char="F0E0"/>
+      </w:r>
+      <w:r>
+        <w:rPr>
+          <w:szCs w:val="22"/>
+        </w:rPr>
+        <w:t xml:space="preserve"> It is a bit risky to assume that all of them are at work because a part of our core argument is that we do not even have solid evidence that each of them </w:t>
+      </w:r>
+      <w:proofErr w:type="gramStart"/>
+      <w:r>
+        <w:rPr>
+          <w:szCs w:val="22"/>
+        </w:rPr>
+        <w:t>actually matters</w:t>
+      </w:r>
+      <w:proofErr w:type="gramEnd"/>
+      <w:r>
+        <w:rPr>
+          <w:szCs w:val="22"/>
+        </w:rPr>
+        <w:t xml:space="preserve"> </w:t>
+      </w:r>
+    </w:p>
+    <w:p>
+      <w:pPr>
+        <w:autoSpaceDE w:val="0"/>
+        <w:autoSpaceDN w:val="0"/>
+        <w:adjustRightInd w:val="0"/>
+        <w:rPr>
+          <w:szCs w:val="22"/>
+        </w:rPr>
+      </w:pPr>
+    </w:p>
+    <w:p>
+      <w:pPr>
+        <w:autoSpaceDE w:val="0"/>
+        <w:autoSpaceDN w:val="0"/>
+        <w:adjustRightInd w:val="0"/>
+        <w:ind w:left="720"/>
+        <w:rPr>
+          <w:color w:val="4472C4" w:themeColor="accent1"/>
+          <w:szCs w:val="22"/>
+        </w:rPr>
+      </w:pPr>
+      <w:r>
+        <w:rPr>
+          <w:color w:val="4472C4" w:themeColor="accent1"/>
+          <w:szCs w:val="22"/>
+        </w:rPr>
+        <w:sym w:font="Wingdings" w:char="F0E0"/>
+      </w:r>
+      <w:r>
+        <w:rPr>
+          <w:color w:val="4472C4" w:themeColor="accent1"/>
+          <w:szCs w:val="22"/>
+        </w:rPr>
+        <w:t xml:space="preserve"> “</w:t>
+      </w:r>
+      <w:r>
+        <w:rPr>
+          <w:color w:val="4472C4" w:themeColor="accent1"/>
+          <w:szCs w:val="22"/>
+        </w:rPr>
+        <w:t xml:space="preserve">While </w:t>
+      </w:r>
+      <w:r>
+        <w:rPr>
+          <w:color w:val="4472C4" w:themeColor="accent1"/>
+          <w:szCs w:val="22"/>
+        </w:rPr>
+        <w:t xml:space="preserve">there is now substantial work on </w:t>
+      </w:r>
+      <w:r>
+        <w:rPr>
+          <w:i/>
+          <w:iCs/>
+          <w:color w:val="4472C4" w:themeColor="accent1"/>
+          <w:szCs w:val="22"/>
+        </w:rPr>
+        <w:t>each</w:t>
+      </w:r>
+      <w:r>
+        <w:rPr>
+          <w:color w:val="4472C4" w:themeColor="accent1"/>
+          <w:szCs w:val="22"/>
+        </w:rPr>
+        <w:t xml:space="preserve"> </w:t>
+      </w:r>
+      <w:r>
+        <w:rPr>
+          <w:color w:val="4472C4" w:themeColor="accent1"/>
+          <w:szCs w:val="22"/>
+        </w:rPr>
+        <w:t xml:space="preserve">of the </w:t>
+      </w:r>
+      <w:r>
+        <w:rPr>
+          <w:color w:val="4472C4" w:themeColor="accent1"/>
+          <w:szCs w:val="22"/>
+        </w:rPr>
+        <w:t>mechanism</w:t>
+      </w:r>
+      <w:r>
+        <w:rPr>
+          <w:color w:val="4472C4" w:themeColor="accent1"/>
+          <w:szCs w:val="22"/>
+        </w:rPr>
+        <w:t xml:space="preserve">s, </w:t>
+      </w:r>
+      <w:r>
+        <w:rPr>
+          <w:color w:val="4472C4" w:themeColor="accent1"/>
+          <w:szCs w:val="22"/>
+        </w:rPr>
+        <w:t>little</w:t>
+      </w:r>
+      <w:r>
+        <w:rPr>
+          <w:color w:val="4472C4" w:themeColor="accent1"/>
+          <w:szCs w:val="22"/>
+        </w:rPr>
+        <w:t xml:space="preserve"> is known about whether, and if so how, they may interact or trade off with one another. This absence of </w:t>
+      </w:r>
+      <w:r>
+        <w:rPr>
+          <w:color w:val="4472C4" w:themeColor="accent1"/>
+          <w:szCs w:val="22"/>
+        </w:rPr>
+        <w:t>comprehensive knowledge</w:t>
+      </w:r>
+      <w:r>
+        <w:rPr>
+          <w:color w:val="4472C4" w:themeColor="accent1"/>
+          <w:szCs w:val="22"/>
+        </w:rPr>
+        <w:t xml:space="preserve">, we argue, is largely </w:t>
+      </w:r>
+      <w:r>
+        <w:rPr>
+          <w:color w:val="4472C4" w:themeColor="accent1"/>
+          <w:szCs w:val="22"/>
+        </w:rPr>
+        <w:t>because</w:t>
+      </w:r>
+      <w:r>
+        <w:rPr>
+          <w:color w:val="4472C4" w:themeColor="accent1"/>
+          <w:szCs w:val="22"/>
+        </w:rPr>
+        <w:t xml:space="preserve"> </w:t>
+      </w:r>
+      <w:proofErr w:type="gramStart"/>
+      <w:r>
+        <w:rPr>
+          <w:color w:val="4472C4" w:themeColor="accent1"/>
+          <w:szCs w:val="22"/>
+        </w:rPr>
+        <w:t>the vast majority of</w:t>
+      </w:r>
+      <w:proofErr w:type="gramEnd"/>
+      <w:r>
+        <w:rPr>
+          <w:color w:val="4472C4" w:themeColor="accent1"/>
+          <w:szCs w:val="22"/>
+        </w:rPr>
+        <w:t xml:space="preserve"> empirical investigation</w:t>
+      </w:r>
+      <w:r>
+        <w:rPr>
+          <w:color w:val="4472C4" w:themeColor="accent1"/>
+          <w:szCs w:val="22"/>
+        </w:rPr>
+        <w:t>s have</w:t>
+      </w:r>
+      <w:r>
+        <w:rPr>
+          <w:color w:val="4472C4" w:themeColor="accent1"/>
+          <w:szCs w:val="22"/>
+        </w:rPr>
+        <w:t xml:space="preserve"> test</w:t>
+      </w:r>
+      <w:r>
+        <w:rPr>
+          <w:color w:val="4472C4" w:themeColor="accent1"/>
+          <w:szCs w:val="22"/>
+        </w:rPr>
+        <w:t>ed</w:t>
+      </w:r>
+      <w:r>
+        <w:rPr>
+          <w:color w:val="4472C4" w:themeColor="accent1"/>
+          <w:szCs w:val="22"/>
+        </w:rPr>
+        <w:t xml:space="preserve"> one mechanism at a time. A v</w:t>
+      </w:r>
+      <w:r>
+        <w:rPr>
+          <w:color w:val="4472C4" w:themeColor="accent1"/>
+          <w:szCs w:val="22"/>
+        </w:rPr>
+        <w:t xml:space="preserve">ery few </w:t>
+      </w:r>
+      <w:r>
+        <w:rPr>
+          <w:color w:val="4472C4" w:themeColor="accent1"/>
+          <w:szCs w:val="22"/>
+        </w:rPr>
+        <w:t>have directly</w:t>
+      </w:r>
+      <w:r>
+        <w:rPr>
+          <w:color w:val="4472C4" w:themeColor="accent1"/>
+          <w:szCs w:val="22"/>
+        </w:rPr>
+        <w:t xml:space="preserve"> contrast</w:t>
+      </w:r>
+      <w:r>
+        <w:rPr>
+          <w:color w:val="4472C4" w:themeColor="accent1"/>
+          <w:szCs w:val="22"/>
+        </w:rPr>
+        <w:t>ed</w:t>
+      </w:r>
+      <w:r>
+        <w:rPr>
+          <w:color w:val="4472C4" w:themeColor="accent1"/>
+          <w:szCs w:val="22"/>
+        </w:rPr>
+        <w:t xml:space="preserve"> </w:t>
+      </w:r>
+      <w:r>
+        <w:rPr>
+          <w:color w:val="4472C4" w:themeColor="accent1"/>
+          <w:szCs w:val="22"/>
+        </w:rPr>
+        <w:t xml:space="preserve">predictions </w:t>
+      </w:r>
+      <w:r>
+        <w:rPr>
+          <w:color w:val="4472C4" w:themeColor="accent1"/>
+          <w:szCs w:val="22"/>
+        </w:rPr>
+        <w:t>of</w:t>
+      </w:r>
+      <w:r>
+        <w:rPr>
+          <w:color w:val="4472C4" w:themeColor="accent1"/>
+          <w:szCs w:val="22"/>
+        </w:rPr>
+        <w:t xml:space="preserve"> </w:t>
+      </w:r>
+      <w:r>
+        <w:rPr>
+          <w:color w:val="4472C4" w:themeColor="accent1"/>
+          <w:szCs w:val="22"/>
+        </w:rPr>
+        <w:t xml:space="preserve">two mechanisms; </w:t>
+      </w:r>
+      <w:r>
+        <w:rPr>
+          <w:color w:val="4472C4" w:themeColor="accent1"/>
+          <w:szCs w:val="22"/>
+        </w:rPr>
+        <w:t>N</w:t>
+      </w:r>
+      <w:r>
+        <w:rPr>
+          <w:color w:val="4472C4" w:themeColor="accent1"/>
+          <w:szCs w:val="22"/>
+        </w:rPr>
+        <w:t xml:space="preserve">one </w:t>
+      </w:r>
+      <w:r>
+        <w:rPr>
+          <w:color w:val="4472C4" w:themeColor="accent1"/>
+          <w:szCs w:val="22"/>
+        </w:rPr>
+        <w:t xml:space="preserve">that we know </w:t>
+      </w:r>
+      <w:r>
+        <w:rPr>
+          <w:color w:val="4472C4" w:themeColor="accent1"/>
+          <w:szCs w:val="22"/>
+        </w:rPr>
+        <w:t xml:space="preserve">contrasts all three. </w:t>
+      </w:r>
+      <w:r>
+        <w:rPr>
+          <w:color w:val="4472C4" w:themeColor="accent1"/>
+          <w:szCs w:val="22"/>
+        </w:rPr>
+        <w:t>R</w:t>
+      </w:r>
+      <w:r>
+        <w:rPr>
+          <w:color w:val="4472C4" w:themeColor="accent1"/>
+          <w:szCs w:val="22"/>
+        </w:rPr>
+        <w:t>esults are</w:t>
+      </w:r>
+      <w:r>
+        <w:rPr>
+          <w:color w:val="4472C4" w:themeColor="accent1"/>
+          <w:szCs w:val="22"/>
+        </w:rPr>
+        <w:t xml:space="preserve"> consequentially</w:t>
+      </w:r>
+      <w:r>
+        <w:rPr>
+          <w:color w:val="4472C4" w:themeColor="accent1"/>
+          <w:szCs w:val="22"/>
+        </w:rPr>
+        <w:t xml:space="preserve"> </w:t>
+      </w:r>
+      <w:r>
+        <w:rPr>
+          <w:color w:val="4472C4" w:themeColor="accent1"/>
+          <w:szCs w:val="22"/>
+        </w:rPr>
+        <w:t xml:space="preserve">interpreted as evidence in support of a particular mechanism without </w:t>
+      </w:r>
+      <w:r>
+        <w:rPr>
+          <w:color w:val="4472C4" w:themeColor="accent1"/>
+          <w:szCs w:val="22"/>
+        </w:rPr>
+        <w:t>explicit rejection of alternative</w:t>
+      </w:r>
+      <w:r>
+        <w:rPr>
+          <w:color w:val="4472C4" w:themeColor="accent1"/>
+          <w:szCs w:val="22"/>
+        </w:rPr>
+        <w:t xml:space="preserve"> explanations.</w:t>
+      </w:r>
+      <w:r>
+        <w:rPr>
+          <w:color w:val="4472C4" w:themeColor="accent1"/>
+          <w:szCs w:val="22"/>
+        </w:rPr>
+        <w:t xml:space="preserve"> </w:t>
+      </w:r>
+      <w:r>
+        <w:rPr>
+          <w:color w:val="4472C4" w:themeColor="accent1"/>
+          <w:szCs w:val="22"/>
+        </w:rPr>
+        <w:t xml:space="preserve">Resultantly, as </w:t>
+      </w:r>
+      <w:r>
+        <w:rPr>
+          <w:color w:val="4472C4" w:themeColor="accent1"/>
+          <w:szCs w:val="22"/>
+        </w:rPr>
+        <w:t xml:space="preserve">we detail below, </w:t>
+      </w:r>
+      <w:r>
+        <w:rPr>
+          <w:color w:val="4472C4" w:themeColor="accent1"/>
+          <w:szCs w:val="22"/>
+        </w:rPr>
+        <w:t xml:space="preserve">there is </w:t>
+      </w:r>
+      <w:r>
+        <w:rPr>
+          <w:color w:val="4472C4" w:themeColor="accent1"/>
+          <w:szCs w:val="22"/>
+        </w:rPr>
+        <w:lastRenderedPageBreak/>
+        <w:t>currently no strong evidence that any of the mechanisms is in fact needed to explain existing behavioral results in the literature.</w:t>
+      </w:r>
+      <w:r>
+        <w:rPr>
+          <w:color w:val="4472C4" w:themeColor="accent1"/>
+          <w:szCs w:val="22"/>
+        </w:rPr>
+        <w:t>”</w:t>
+      </w:r>
+      <w:r>
+        <w:rPr>
+          <w:color w:val="4472C4" w:themeColor="accent1"/>
+          <w:szCs w:val="22"/>
+        </w:rPr>
+        <w:t xml:space="preserve"> </w:t>
+      </w:r>
+    </w:p>
+    <w:p>
+      <w:pPr>
+        <w:autoSpaceDE w:val="0"/>
+        <w:autoSpaceDN w:val="0"/>
+        <w:adjustRightInd w:val="0"/>
+        <w:rPr>
+          <w:szCs w:val="22"/>
+        </w:rPr>
+      </w:pPr>
+    </w:p>
+    <w:p>
+      <w:pPr>
+        <w:autoSpaceDE w:val="0"/>
+        <w:autoSpaceDN w:val="0"/>
+        <w:adjustRightInd w:val="0"/>
+        <w:rPr>
+          <w:szCs w:val="22"/>
+        </w:rPr>
+      </w:pPr>
+    </w:p>
+    <w:p>
+      <w:pPr>
+        <w:autoSpaceDE w:val="0"/>
+        <w:autoSpaceDN w:val="0"/>
+        <w:adjustRightInd w:val="0"/>
+        <w:rPr>
+          <w:szCs w:val="22"/>
+        </w:rPr>
+      </w:pPr>
+      <w:r>
+        <w:rPr>
+          <w:szCs w:val="22"/>
+        </w:rPr>
+        <w:t xml:space="preserve">[92] </w:t>
+      </w:r>
+      <w:r>
+        <w:rPr>
+          <w:szCs w:val="22"/>
+        </w:rPr>
+        <w:t>The</w:t>
+      </w:r>
+      <w:r>
+        <w:rPr>
+          <w:szCs w:val="22"/>
+        </w:rPr>
+        <w:t xml:space="preserve"> majority </w:t>
+      </w:r>
+      <w:r>
+        <w:rPr>
+          <w:szCs w:val="22"/>
+        </w:rPr>
+        <w:t>of research on talker-related adaptation has focused on the middle layer,</w:t>
+      </w:r>
+    </w:p>
+    <w:p>
+      <w:pPr>
+        <w:autoSpaceDE w:val="0"/>
+        <w:autoSpaceDN w:val="0"/>
+        <w:adjustRightInd w:val="0"/>
+        <w:rPr>
+          <w:szCs w:val="22"/>
+        </w:rPr>
+      </w:pPr>
+      <w:r>
+        <w:rPr>
+          <w:szCs w:val="22"/>
+        </w:rPr>
+        <w:t>changes in linguistic representations.</w:t>
+      </w:r>
+    </w:p>
+    <w:p>
+      <w:pPr>
+        <w:autoSpaceDE w:val="0"/>
+        <w:autoSpaceDN w:val="0"/>
+        <w:adjustRightInd w:val="0"/>
+        <w:rPr>
+          <w:szCs w:val="22"/>
+        </w:rPr>
+      </w:pPr>
+    </w:p>
+    <w:p>
+      <w:pPr>
+        <w:autoSpaceDE w:val="0"/>
+        <w:autoSpaceDN w:val="0"/>
+        <w:adjustRightInd w:val="0"/>
+        <w:ind w:left="720"/>
+        <w:rPr>
+          <w:color w:val="4472C4" w:themeColor="accent1"/>
+          <w:szCs w:val="22"/>
+        </w:rPr>
+      </w:pPr>
+      <w:r>
+        <w:rPr>
+          <w:color w:val="4472C4" w:themeColor="accent1"/>
+          <w:szCs w:val="22"/>
+        </w:rPr>
+        <w:sym w:font="Wingdings" w:char="F0E0"/>
+      </w:r>
+      <w:r>
+        <w:rPr>
+          <w:color w:val="4472C4" w:themeColor="accent1"/>
+          <w:szCs w:val="22"/>
+        </w:rPr>
+        <w:t xml:space="preserve"> “</w:t>
+      </w:r>
+      <w:r>
+        <w:rPr>
+          <w:color w:val="4472C4" w:themeColor="accent1"/>
+          <w:szCs w:val="22"/>
+        </w:rPr>
+        <w:t>This</w:t>
+      </w:r>
+      <w:r>
+        <w:rPr>
+          <w:color w:val="4472C4" w:themeColor="accent1"/>
+          <w:szCs w:val="22"/>
+        </w:rPr>
+        <w:t xml:space="preserve"> empirical indeterminacy </w:t>
+      </w:r>
+      <w:r>
+        <w:rPr>
+          <w:color w:val="4472C4" w:themeColor="accent1"/>
+          <w:szCs w:val="22"/>
+        </w:rPr>
+        <w:t>has far-reaching theoretical consequences. Most critically, a large body of the recent work on talker-dependent adaptation has focused on (B) in Fig.2, i.e., changes in linguistic representations.</w:t>
+      </w:r>
+      <w:r>
+        <w:rPr>
+          <w:color w:val="4472C4" w:themeColor="accent1"/>
+          <w:szCs w:val="22"/>
+        </w:rPr>
+        <w:t>”</w:t>
+      </w:r>
+    </w:p>
+    <w:p>
+      <w:pPr>
+        <w:autoSpaceDE w:val="0"/>
+        <w:autoSpaceDN w:val="0"/>
+        <w:adjustRightInd w:val="0"/>
+        <w:rPr>
+          <w:szCs w:val="22"/>
+        </w:rPr>
+      </w:pPr>
+    </w:p>
+    <w:p>
+      <w:pPr>
+        <w:autoSpaceDE w:val="0"/>
+        <w:autoSpaceDN w:val="0"/>
+        <w:adjustRightInd w:val="0"/>
+        <w:rPr>
+          <w:szCs w:val="22"/>
+        </w:rPr>
+      </w:pPr>
+      <w:r>
+        <w:rPr>
+          <w:szCs w:val="22"/>
+        </w:rPr>
+        <w:t xml:space="preserve">[117] </w:t>
+      </w:r>
+      <w:r>
+        <w:rPr>
+          <w:szCs w:val="22"/>
+        </w:rPr>
+        <w:t>There are, however, alternative explanations that have been pointed out in separate lines of</w:t>
+      </w:r>
+      <w:r>
+        <w:rPr>
+          <w:sz w:val="12"/>
+          <w:szCs w:val="12"/>
+        </w:rPr>
+        <w:t xml:space="preserve"> </w:t>
+      </w:r>
+      <w:r>
+        <w:rPr>
+          <w:szCs w:val="22"/>
+        </w:rPr>
+        <w:t>work.</w:t>
+      </w:r>
+      <w:r>
+        <w:rPr>
+          <w:i/>
+          <w:iCs/>
+          <w:szCs w:val="22"/>
+        </w:rPr>
+        <w:t xml:space="preserve"> </w:t>
+      </w:r>
+      <w:r>
+        <w:rPr>
+          <w:szCs w:val="22"/>
+        </w:rPr>
+        <w:t>One possibility is that pre-linguistic mechanisms underlie the effects (bottom of Figure 2).</w:t>
+      </w:r>
+      <w:r>
+        <w:rPr>
+          <w:szCs w:val="22"/>
+        </w:rPr>
+        <w:t xml:space="preserve"> </w:t>
+      </w:r>
+      <w:r>
+        <w:rPr>
+          <w:szCs w:val="22"/>
+        </w:rPr>
+        <w:t xml:space="preserve">Low-level, automatic (involuntary) normalization processes might transform the speech </w:t>
+      </w:r>
+      <w:proofErr w:type="gramStart"/>
+      <w:r>
+        <w:rPr>
+          <w:szCs w:val="22"/>
+        </w:rPr>
+        <w:t>input</w:t>
+      </w:r>
+      <w:r>
+        <w:rPr>
+          <w:szCs w:val="22"/>
+        </w:rPr>
+        <w:t xml:space="preserve"> </w:t>
+      </w:r>
+      <w:r>
+        <w:rPr>
+          <w:sz w:val="12"/>
+          <w:szCs w:val="12"/>
+        </w:rPr>
+        <w:t xml:space="preserve"> </w:t>
+      </w:r>
+      <w:r>
+        <w:rPr>
+          <w:szCs w:val="22"/>
+        </w:rPr>
+        <w:t>during</w:t>
+      </w:r>
+      <w:proofErr w:type="gramEnd"/>
+      <w:r>
+        <w:rPr>
+          <w:szCs w:val="22"/>
+        </w:rPr>
+        <w:t xml:space="preserve"> the early stages of auditory processing</w:t>
+      </w:r>
+      <w:r>
+        <w:rPr>
+          <w:szCs w:val="22"/>
+        </w:rPr>
+        <w:t>.</w:t>
+      </w:r>
+    </w:p>
+    <w:p>
+      <w:pPr>
+        <w:autoSpaceDE w:val="0"/>
+        <w:autoSpaceDN w:val="0"/>
+        <w:adjustRightInd w:val="0"/>
+        <w:rPr>
+          <w:color w:val="4472C4" w:themeColor="accent1"/>
+          <w:szCs w:val="22"/>
+        </w:rPr>
+      </w:pPr>
+    </w:p>
+    <w:p>
+      <w:pPr>
+        <w:autoSpaceDE w:val="0"/>
+        <w:autoSpaceDN w:val="0"/>
+        <w:adjustRightInd w:val="0"/>
+        <w:ind w:left="720"/>
+        <w:rPr>
+          <w:color w:val="4472C4" w:themeColor="accent1"/>
+          <w:szCs w:val="22"/>
+        </w:rPr>
+      </w:pPr>
+      <w:r>
+        <w:rPr>
+          <w:color w:val="4472C4" w:themeColor="accent1"/>
+          <w:szCs w:val="22"/>
+        </w:rPr>
+        <w:sym w:font="Wingdings" w:char="F0E0"/>
+      </w:r>
+      <w:r>
+        <w:rPr>
+          <w:color w:val="4472C4" w:themeColor="accent1"/>
+          <w:szCs w:val="22"/>
+        </w:rPr>
+        <w:t xml:space="preserve"> “</w:t>
+      </w:r>
+      <w:r>
+        <w:rPr>
+          <w:color w:val="4472C4" w:themeColor="accent1"/>
+          <w:szCs w:val="22"/>
+        </w:rPr>
+        <w:t>Th</w:t>
+      </w:r>
+      <w:r>
+        <w:rPr>
+          <w:color w:val="4472C4" w:themeColor="accent1"/>
+          <w:szCs w:val="22"/>
+        </w:rPr>
+        <w:t xml:space="preserve">e absence of </w:t>
+      </w:r>
+      <w:r>
+        <w:rPr>
+          <w:color w:val="4472C4" w:themeColor="accent1"/>
+          <w:szCs w:val="22"/>
+        </w:rPr>
+        <w:t xml:space="preserve">contrastive tests, </w:t>
+      </w:r>
+      <w:r>
+        <w:rPr>
+          <w:color w:val="4472C4" w:themeColor="accent1"/>
+          <w:szCs w:val="22"/>
+        </w:rPr>
+        <w:t xml:space="preserve">however, </w:t>
+      </w:r>
+      <w:r>
+        <w:rPr>
+          <w:color w:val="4472C4" w:themeColor="accent1"/>
+          <w:szCs w:val="22"/>
+        </w:rPr>
+        <w:t>means that the same</w:t>
+      </w:r>
+      <w:r>
+        <w:rPr>
+          <w:color w:val="4472C4" w:themeColor="accent1"/>
+          <w:szCs w:val="22"/>
+        </w:rPr>
+        <w:t xml:space="preserve"> behavioral</w:t>
+      </w:r>
+      <w:r>
+        <w:rPr>
+          <w:color w:val="4472C4" w:themeColor="accent1"/>
+          <w:szCs w:val="22"/>
+        </w:rPr>
+        <w:t xml:space="preserve"> results could </w:t>
+      </w:r>
+      <w:r>
+        <w:rPr>
+          <w:color w:val="4472C4" w:themeColor="accent1"/>
+          <w:szCs w:val="22"/>
+        </w:rPr>
+        <w:t xml:space="preserve">in principle </w:t>
+      </w:r>
+      <w:r>
+        <w:rPr>
+          <w:color w:val="4472C4" w:themeColor="accent1"/>
+          <w:szCs w:val="22"/>
+        </w:rPr>
+        <w:t xml:space="preserve">be </w:t>
+      </w:r>
+      <w:r>
+        <w:rPr>
+          <w:color w:val="4472C4" w:themeColor="accent1"/>
+          <w:szCs w:val="22"/>
+        </w:rPr>
+        <w:t>explained</w:t>
+      </w:r>
+      <w:r>
+        <w:rPr>
+          <w:color w:val="4472C4" w:themeColor="accent1"/>
+          <w:szCs w:val="22"/>
+        </w:rPr>
+        <w:t xml:space="preserve"> by an </w:t>
+      </w:r>
+      <w:r>
+        <w:rPr>
+          <w:color w:val="4472C4" w:themeColor="accent1"/>
+          <w:szCs w:val="22"/>
+        </w:rPr>
+        <w:t xml:space="preserve">alternative </w:t>
+      </w:r>
+      <w:r>
+        <w:rPr>
+          <w:color w:val="4472C4" w:themeColor="accent1"/>
+          <w:szCs w:val="22"/>
+        </w:rPr>
+        <w:t xml:space="preserve">mechanism that </w:t>
+      </w:r>
+      <w:r>
+        <w:rPr>
+          <w:i/>
+          <w:iCs/>
+          <w:color w:val="4472C4" w:themeColor="accent1"/>
+          <w:szCs w:val="22"/>
+        </w:rPr>
+        <w:t xml:space="preserve">assumes </w:t>
+      </w:r>
+      <w:r>
+        <w:rPr>
+          <w:i/>
+          <w:iCs/>
+          <w:color w:val="4472C4" w:themeColor="accent1"/>
+          <w:szCs w:val="22"/>
+        </w:rPr>
+        <w:t>no change of linguistic representations</w:t>
+      </w:r>
+      <w:r>
+        <w:rPr>
+          <w:color w:val="4472C4" w:themeColor="accent1"/>
+          <w:szCs w:val="22"/>
+        </w:rPr>
+        <w:t xml:space="preserve">. For instance, if is possible that </w:t>
+      </w:r>
+      <w:r>
+        <w:rPr>
+          <w:color w:val="4472C4" w:themeColor="accent1"/>
+          <w:szCs w:val="22"/>
+        </w:rPr>
+        <w:t xml:space="preserve">adaptive changes of responses can be due to </w:t>
+      </w:r>
+      <w:r>
+        <w:rPr>
+          <w:color w:val="4472C4" w:themeColor="accent1"/>
+          <w:szCs w:val="22"/>
+        </w:rPr>
+        <w:t>l</w:t>
+      </w:r>
+      <w:r>
+        <w:rPr>
+          <w:color w:val="4472C4" w:themeColor="accent1"/>
+          <w:szCs w:val="22"/>
+        </w:rPr>
+        <w:t xml:space="preserve">ow-level, automatic (involuntary) normalization processes might transform the speech </w:t>
+      </w:r>
+      <w:r>
+        <w:rPr>
+          <w:color w:val="4472C4" w:themeColor="accent1"/>
+          <w:szCs w:val="22"/>
+        </w:rPr>
+        <w:t xml:space="preserve">input </w:t>
+      </w:r>
+      <w:r>
+        <w:rPr>
+          <w:color w:val="4472C4" w:themeColor="accent1"/>
+          <w:szCs w:val="22"/>
+        </w:rPr>
+        <w:t>the early stages of auditory processing.</w:t>
+      </w:r>
+      <w:r>
+        <w:rPr>
+          <w:color w:val="4472C4" w:themeColor="accent1"/>
+          <w:szCs w:val="22"/>
+        </w:rPr>
+        <w:t>”</w:t>
+      </w:r>
+    </w:p>
+    <w:p>
+      <w:pPr>
+        <w:autoSpaceDE w:val="0"/>
+        <w:autoSpaceDN w:val="0"/>
+        <w:adjustRightInd w:val="0"/>
+        <w:rPr>
+          <w:szCs w:val="22"/>
+        </w:rPr>
+      </w:pPr>
+    </w:p>
+    <w:p>
+      <w:pPr>
+        <w:autoSpaceDE w:val="0"/>
+        <w:autoSpaceDN w:val="0"/>
+        <w:adjustRightInd w:val="0"/>
+        <w:rPr>
+          <w:szCs w:val="22"/>
+        </w:rPr>
+      </w:pPr>
+      <w:r>
+        <w:rPr>
+          <w:szCs w:val="22"/>
+        </w:rPr>
+        <w:t xml:space="preserve">[148] </w:t>
+      </w:r>
+      <w:r>
+        <w:rPr>
+          <w:szCs w:val="22"/>
+        </w:rPr>
+        <w:t>Recent work using neuroimaging techniques suggests that multiple mechanisms might be at</w:t>
+      </w:r>
+      <w:r>
+        <w:rPr>
+          <w:szCs w:val="22"/>
+        </w:rPr>
+        <w:t xml:space="preserve"> </w:t>
+      </w:r>
+      <w:r>
+        <w:rPr>
+          <w:szCs w:val="22"/>
+        </w:rPr>
+        <w:t>play and in fact interact with each other to support accommodation of talker variation. Auditory</w:t>
+      </w:r>
+      <w:r>
+        <w:rPr>
+          <w:szCs w:val="22"/>
+        </w:rPr>
+        <w:t xml:space="preserve"> </w:t>
+      </w:r>
+      <w:r>
+        <w:rPr>
+          <w:szCs w:val="22"/>
+        </w:rPr>
+        <w:t>and superior temporal cortices associated with acoustic-phonetic mapping have shown sensitivity</w:t>
+      </w:r>
+      <w:r>
+        <w:rPr>
+          <w:szCs w:val="22"/>
+        </w:rPr>
+        <w:t xml:space="preserve"> </w:t>
+      </w:r>
+      <w:r>
+        <w:rPr>
+          <w:szCs w:val="22"/>
+        </w:rPr>
+        <w:t>to exposure to nonstandard speech tokens [ref].</w:t>
+      </w:r>
+      <w:r>
+        <w:rPr>
+          <w:szCs w:val="22"/>
+        </w:rPr>
+        <w:t xml:space="preserve"> </w:t>
+      </w:r>
+    </w:p>
+    <w:p>
+      <w:pPr>
+        <w:autoSpaceDE w:val="0"/>
+        <w:autoSpaceDN w:val="0"/>
+        <w:adjustRightInd w:val="0"/>
+        <w:rPr>
+          <w:szCs w:val="22"/>
+        </w:rPr>
+      </w:pPr>
+    </w:p>
+    <w:p>
+      <w:pPr>
+        <w:autoSpaceDE w:val="0"/>
+        <w:autoSpaceDN w:val="0"/>
+        <w:adjustRightInd w:val="0"/>
+        <w:rPr>
+          <w:szCs w:val="22"/>
+        </w:rPr>
+      </w:pPr>
+      <w:r>
+        <w:rPr>
+          <w:szCs w:val="22"/>
+        </w:rPr>
+        <w:t>Recent reviews highlight this empirical and theoretical indeterminacy as an important</w:t>
+      </w:r>
+      <w:r>
+        <w:rPr>
+          <w:sz w:val="12"/>
+          <w:szCs w:val="12"/>
+        </w:rPr>
+        <w:t xml:space="preserve"> </w:t>
+      </w:r>
+      <w:r>
+        <w:rPr>
+          <w:szCs w:val="22"/>
+        </w:rPr>
+        <w:t xml:space="preserve">unresolved gap in our understanding of speech perception (e.g., Bent &amp; </w:t>
+      </w:r>
+      <w:proofErr w:type="spellStart"/>
+      <w:r>
+        <w:rPr>
+          <w:szCs w:val="22"/>
+        </w:rPr>
+        <w:t>Baese</w:t>
+      </w:r>
+      <w:proofErr w:type="spellEnd"/>
+      <w:r>
+        <w:rPr>
+          <w:szCs w:val="22"/>
+        </w:rPr>
+        <w:t>-Berk, 2021; Schertz</w:t>
+      </w:r>
+      <w:r>
+        <w:rPr>
+          <w:sz w:val="12"/>
+          <w:szCs w:val="12"/>
+        </w:rPr>
+        <w:t xml:space="preserve"> </w:t>
+      </w:r>
+      <w:r>
+        <w:rPr>
+          <w:szCs w:val="22"/>
+        </w:rPr>
+        <w:t xml:space="preserve">&amp; Clare, 2020; </w:t>
+      </w:r>
+      <w:proofErr w:type="spellStart"/>
+      <w:r>
+        <w:rPr>
+          <w:szCs w:val="22"/>
+        </w:rPr>
+        <w:t>Weatherholtz</w:t>
+      </w:r>
+      <w:proofErr w:type="spellEnd"/>
+      <w:r>
+        <w:rPr>
+          <w:szCs w:val="22"/>
+        </w:rPr>
+        <w:t xml:space="preserve"> &amp; Jaeger, 2016; Zheng &amp; Samuel, 2020). Identifying the exact</w:t>
+      </w:r>
+      <w:r>
+        <w:rPr>
+          <w:szCs w:val="22"/>
+        </w:rPr>
+        <w:t xml:space="preserve"> </w:t>
+      </w:r>
+      <w:r>
+        <w:rPr>
+          <w:szCs w:val="22"/>
+        </w:rPr>
+        <w:t>mechanisms of adaptive changes perception not only contributes to our basic understanding of</w:t>
+      </w:r>
+      <w:r>
+        <w:rPr>
+          <w:szCs w:val="22"/>
+        </w:rPr>
+        <w:t xml:space="preserve"> </w:t>
+      </w:r>
+      <w:r>
+        <w:rPr>
+          <w:szCs w:val="22"/>
+        </w:rPr>
+        <w:t xml:space="preserve">speech perception, </w:t>
+      </w:r>
+      <w:proofErr w:type="gramStart"/>
+      <w:r>
+        <w:rPr>
+          <w:szCs w:val="22"/>
+        </w:rPr>
+        <w:t>it</w:t>
+      </w:r>
+      <w:proofErr w:type="gramEnd"/>
+      <w:r>
+        <w:rPr>
+          <w:szCs w:val="22"/>
+        </w:rPr>
+        <w:t xml:space="preserve"> is also important for developing treatments for impaired adaptation. </w:t>
+      </w:r>
+      <w:r>
+        <w:rPr>
+          <w:szCs w:val="22"/>
+        </w:rPr>
+        <w:t>W</w:t>
+      </w:r>
+      <w:r>
+        <w:rPr>
+          <w:szCs w:val="22"/>
+        </w:rPr>
+        <w:t>hich</w:t>
+      </w:r>
+      <w:r>
+        <w:rPr>
+          <w:szCs w:val="22"/>
+        </w:rPr>
+        <w:t xml:space="preserve"> </w:t>
+      </w:r>
+      <w:r>
+        <w:rPr>
+          <w:szCs w:val="22"/>
+        </w:rPr>
+        <w:t xml:space="preserve">may arise from multiple auditory, </w:t>
+      </w:r>
+      <w:proofErr w:type="gramStart"/>
+      <w:r>
+        <w:rPr>
+          <w:szCs w:val="22"/>
+        </w:rPr>
+        <w:t>linguistic</w:t>
+      </w:r>
+      <w:proofErr w:type="gramEnd"/>
+      <w:r>
+        <w:rPr>
+          <w:szCs w:val="22"/>
+        </w:rPr>
+        <w:t xml:space="preserve"> and cognitive sources.</w:t>
+      </w:r>
+    </w:p>
+    <w:p>
+      <w:pPr>
+        <w:autoSpaceDE w:val="0"/>
+        <w:autoSpaceDN w:val="0"/>
+        <w:adjustRightInd w:val="0"/>
+        <w:ind w:left="720"/>
+        <w:rPr>
+          <w:szCs w:val="22"/>
+        </w:rPr>
+      </w:pPr>
+    </w:p>
+    <w:p>
+      <w:pPr>
+        <w:autoSpaceDE w:val="0"/>
+        <w:autoSpaceDN w:val="0"/>
+        <w:adjustRightInd w:val="0"/>
+        <w:ind w:left="720"/>
+        <w:rPr>
+          <w:color w:val="4472C4" w:themeColor="accent1"/>
+          <w:szCs w:val="22"/>
+        </w:rPr>
+      </w:pPr>
+      <w:r>
+        <w:rPr>
+          <w:color w:val="4472C4" w:themeColor="accent1"/>
+          <w:szCs w:val="22"/>
+        </w:rPr>
+        <w:sym w:font="Wingdings" w:char="F0E0"/>
+      </w:r>
+      <w:r>
+        <w:rPr>
+          <w:color w:val="4472C4" w:themeColor="accent1"/>
+          <w:szCs w:val="22"/>
+        </w:rPr>
+        <w:t xml:space="preserve"> </w:t>
+      </w:r>
+      <w:r>
+        <w:rPr>
+          <w:color w:val="4472C4" w:themeColor="accent1"/>
+          <w:szCs w:val="22"/>
+        </w:rPr>
+        <w:t>“I</w:t>
+      </w:r>
+      <w:r>
+        <w:rPr>
+          <w:color w:val="4472C4" w:themeColor="accent1"/>
+          <w:szCs w:val="22"/>
+        </w:rPr>
+        <w:t>n the neuroimaging literature,</w:t>
+      </w:r>
+      <w:r>
+        <w:rPr>
+          <w:color w:val="4472C4" w:themeColor="accent1"/>
+          <w:szCs w:val="22"/>
+        </w:rPr>
+        <w:t xml:space="preserve"> in contrast</w:t>
+      </w:r>
+      <w:r>
+        <w:rPr>
+          <w:color w:val="4472C4" w:themeColor="accent1"/>
+          <w:szCs w:val="22"/>
+        </w:rPr>
+        <w:t>, it is commonplace to separate post-perceptual decision-making processes from lower-level perceptual adjustments, each involving distinct cortical areas and networks</w:t>
+      </w:r>
+      <w:r>
+        <w:rPr>
+          <w:color w:val="4472C4" w:themeColor="accent1"/>
+          <w:szCs w:val="22"/>
+        </w:rPr>
+        <w:t xml:space="preserve"> [ref]</w:t>
+      </w:r>
+      <w:r>
+        <w:rPr>
+          <w:color w:val="4472C4" w:themeColor="accent1"/>
+          <w:szCs w:val="22"/>
+        </w:rPr>
+        <w:t xml:space="preserve">. </w:t>
+      </w:r>
+      <w:r>
+        <w:rPr>
+          <w:color w:val="4472C4" w:themeColor="accent1"/>
+          <w:szCs w:val="22"/>
+        </w:rPr>
+        <w:t>In fact</w:t>
+      </w:r>
+      <w:r>
+        <w:rPr>
+          <w:color w:val="4472C4" w:themeColor="accent1"/>
+          <w:szCs w:val="22"/>
+        </w:rPr>
+        <w:t xml:space="preserve">, a recent work on adaptation to </w:t>
+      </w:r>
+      <w:r>
+        <w:rPr>
+          <w:color w:val="4472C4" w:themeColor="accent1"/>
+          <w:szCs w:val="22"/>
+        </w:rPr>
+        <w:t>phoneme category substitutions (e.g., /s/ pronounced as /</w:t>
+      </w:r>
+      <w:proofErr w:type="spellStart"/>
+      <w:r>
+        <w:rPr>
+          <w:color w:val="4472C4" w:themeColor="accent1"/>
+          <w:szCs w:val="22"/>
+        </w:rPr>
+        <w:t>sh</w:t>
+      </w:r>
+      <w:proofErr w:type="spellEnd"/>
+      <w:r>
+        <w:rPr>
+          <w:color w:val="4472C4" w:themeColor="accent1"/>
+          <w:szCs w:val="22"/>
+        </w:rPr>
+        <w:t xml:space="preserve">/) found evidence that adaptive processing of such “mispronunciations” engages prefrontal regions, responsible for post-perceptual ‘repair” </w:t>
+      </w:r>
+      <w:r>
+        <w:rPr>
+          <w:color w:val="4472C4" w:themeColor="accent1"/>
+          <w:szCs w:val="22"/>
+        </w:rPr>
+        <w:t>mechanisms (Blanco-</w:t>
+      </w:r>
+      <w:proofErr w:type="spellStart"/>
+      <w:r>
+        <w:rPr>
+          <w:color w:val="4472C4" w:themeColor="accent1"/>
+          <w:szCs w:val="22"/>
+        </w:rPr>
+        <w:t>Elorrietta</w:t>
+      </w:r>
+      <w:proofErr w:type="spellEnd"/>
+      <w:r>
+        <w:rPr>
+          <w:color w:val="4472C4" w:themeColor="accent1"/>
+          <w:szCs w:val="22"/>
+        </w:rPr>
+        <w:t xml:space="preserve"> et al., 2021):</w:t>
+      </w:r>
+      <w:r>
+        <w:rPr>
+          <w:color w:val="4472C4" w:themeColor="accent1"/>
+          <w:szCs w:val="22"/>
+        </w:rPr>
+        <w:t xml:space="preserve"> Simply put, </w:t>
+      </w:r>
+      <w:r>
+        <w:rPr>
+          <w:color w:val="4472C4" w:themeColor="accent1"/>
+          <w:szCs w:val="22"/>
+        </w:rPr>
+        <w:t xml:space="preserve">the listener seems to initially map the acoustic input onto the wrong category and subsequently corrects the mapping. </w:t>
+      </w:r>
+      <w:r>
+        <w:rPr>
+          <w:color w:val="4472C4" w:themeColor="accent1"/>
+          <w:szCs w:val="22"/>
+        </w:rPr>
+        <w:t>This was contrasted with the hypothesis that adaptation occurs via recalibration of the acoustic-phonetic mapping in the auditory cortices, to which the</w:t>
+      </w:r>
+      <w:r>
+        <w:rPr>
+          <w:color w:val="4472C4" w:themeColor="accent1"/>
+          <w:szCs w:val="22"/>
+        </w:rPr>
+        <w:t>y found no support in their</w:t>
+      </w:r>
+      <w:r>
+        <w:rPr>
+          <w:color w:val="4472C4" w:themeColor="accent1"/>
+          <w:szCs w:val="22"/>
+        </w:rPr>
+        <w:t xml:space="preserve"> results. </w:t>
+      </w:r>
+    </w:p>
+    <w:p>
+      <w:pPr>
+        <w:autoSpaceDE w:val="0"/>
+        <w:autoSpaceDN w:val="0"/>
+        <w:adjustRightInd w:val="0"/>
+        <w:ind w:left="720"/>
+        <w:rPr>
+          <w:color w:val="4472C4" w:themeColor="accent1"/>
+          <w:szCs w:val="22"/>
+        </w:rPr>
+      </w:pPr>
+    </w:p>
+    <w:p>
+      <w:pPr>
+        <w:autoSpaceDE w:val="0"/>
+        <w:autoSpaceDN w:val="0"/>
+        <w:adjustRightInd w:val="0"/>
+        <w:ind w:left="720"/>
+        <w:rPr>
+          <w:color w:val="4472C4" w:themeColor="accent1"/>
+          <w:szCs w:val="22"/>
+        </w:rPr>
+      </w:pPr>
+      <w:r>
+        <w:rPr>
+          <w:color w:val="4472C4" w:themeColor="accent1"/>
+          <w:szCs w:val="22"/>
+        </w:rPr>
+        <w:t>Across the behavioral and neuroimaging work, the past research has thus split the pie in distinct ways. Behavioral studies have begun to distinguish between the (A) normalization and (B) representational changes while treating (C) post-perceptual decision-making as a nuisance factor. In contrast, the neur</w:t>
+      </w:r>
+      <w:r>
+        <w:rPr>
+          <w:color w:val="4472C4" w:themeColor="accent1"/>
+          <w:szCs w:val="22"/>
+        </w:rPr>
+        <w:t xml:space="preserve">o-imaging work tends to group (A) and (B) together as a low-level perceptual process, functionally distinct from (C) </w:t>
+      </w:r>
+      <w:r>
+        <w:rPr>
+          <w:color w:val="4472C4" w:themeColor="accent1"/>
+          <w:szCs w:val="22"/>
+        </w:rPr>
+        <w:t xml:space="preserve">i.e., </w:t>
+      </w:r>
+      <w:r>
+        <w:rPr>
+          <w:color w:val="4472C4" w:themeColor="accent1"/>
+          <w:szCs w:val="22"/>
+        </w:rPr>
+        <w:t xml:space="preserve">a higher-level, decision-making process. </w:t>
+      </w:r>
+      <w:proofErr w:type="spellStart"/>
+      <w:r>
+        <w:rPr>
+          <w:color w:val="4472C4" w:themeColor="accent1"/>
+          <w:szCs w:val="22"/>
+        </w:rPr>
+        <w:t>To</w:t>
+      </w:r>
+      <w:proofErr w:type="spellEnd"/>
+      <w:r>
+        <w:rPr>
+          <w:color w:val="4472C4" w:themeColor="accent1"/>
+          <w:szCs w:val="22"/>
+        </w:rPr>
+        <w:t xml:space="preserve"> meaningfully link these lines of </w:t>
+      </w:r>
+      <w:r>
+        <w:rPr>
+          <w:color w:val="4472C4" w:themeColor="accent1"/>
+          <w:szCs w:val="22"/>
+        </w:rPr>
+        <w:lastRenderedPageBreak/>
+        <w:t>work, and to better elucidate how human speech perception operates over the variable acoustic input, we need a</w:t>
+      </w:r>
+      <w:r>
+        <w:rPr>
+          <w:color w:val="4472C4" w:themeColor="accent1"/>
+          <w:szCs w:val="22"/>
+        </w:rPr>
+        <w:t xml:space="preserve"> framework </w:t>
+      </w:r>
+      <w:r>
+        <w:rPr>
+          <w:color w:val="4472C4" w:themeColor="accent1"/>
+          <w:szCs w:val="22"/>
+        </w:rPr>
+        <w:t>that can</w:t>
+      </w:r>
+      <w:r>
+        <w:rPr>
+          <w:color w:val="4472C4" w:themeColor="accent1"/>
+          <w:szCs w:val="22"/>
+        </w:rPr>
+        <w:t xml:space="preserve"> encompass</w:t>
+      </w:r>
+      <w:r>
+        <w:rPr>
+          <w:color w:val="4472C4" w:themeColor="accent1"/>
+          <w:szCs w:val="22"/>
+        </w:rPr>
+        <w:t xml:space="preserve"> </w:t>
+      </w:r>
+      <w:r>
+        <w:rPr>
+          <w:color w:val="4472C4" w:themeColor="accent1"/>
+          <w:szCs w:val="22"/>
+        </w:rPr>
+        <w:t>all (A)-(C)</w:t>
+      </w:r>
+      <w:r>
+        <w:rPr>
+          <w:color w:val="4472C4" w:themeColor="accent1"/>
+          <w:szCs w:val="22"/>
+        </w:rPr>
+        <w:t xml:space="preserve">. More specifically, we need a framework that can </w:t>
+      </w:r>
+      <w:r>
+        <w:rPr>
+          <w:color w:val="4472C4" w:themeColor="accent1"/>
+          <w:szCs w:val="22"/>
+        </w:rPr>
+        <w:t xml:space="preserve">isolate </w:t>
+      </w:r>
+      <w:r>
+        <w:rPr>
+          <w:color w:val="4472C4" w:themeColor="accent1"/>
+          <w:szCs w:val="22"/>
+        </w:rPr>
+        <w:t>when</w:t>
+      </w:r>
+      <w:r>
+        <w:rPr>
+          <w:i/>
+          <w:iCs/>
+          <w:color w:val="4472C4" w:themeColor="accent1"/>
+          <w:szCs w:val="22"/>
+        </w:rPr>
+        <w:t>—in what environment and to what types of inputs—</w:t>
+      </w:r>
+      <w:r>
+        <w:rPr>
+          <w:i/>
+          <w:iCs/>
+          <w:color w:val="4472C4" w:themeColor="accent1"/>
+          <w:szCs w:val="22"/>
+        </w:rPr>
+        <w:t xml:space="preserve"> </w:t>
+      </w:r>
+      <w:r>
+        <w:rPr>
+          <w:color w:val="4472C4" w:themeColor="accent1"/>
+          <w:szCs w:val="22"/>
+        </w:rPr>
+        <w:t xml:space="preserve">the three mechanisms </w:t>
+      </w:r>
+      <w:r>
+        <w:rPr>
+          <w:color w:val="4472C4" w:themeColor="accent1"/>
+          <w:szCs w:val="22"/>
+        </w:rPr>
+        <w:t>may support diverging predictions about human perceptual responses.</w:t>
+      </w:r>
+    </w:p>
+    <w:p>
+      <w:pPr>
+        <w:autoSpaceDE w:val="0"/>
+        <w:autoSpaceDN w:val="0"/>
+        <w:adjustRightInd w:val="0"/>
+        <w:ind w:left="720"/>
+        <w:rPr>
+          <w:color w:val="4472C4" w:themeColor="accent1"/>
+          <w:szCs w:val="22"/>
+        </w:rPr>
+      </w:pPr>
+    </w:p>
+    <w:p>
+      <w:pPr>
+        <w:autoSpaceDE w:val="0"/>
+        <w:autoSpaceDN w:val="0"/>
+        <w:adjustRightInd w:val="0"/>
+        <w:rPr>
+          <w:color w:val="000000" w:themeColor="text1"/>
+          <w:szCs w:val="22"/>
+        </w:rPr>
+      </w:pPr>
+      <w:r>
+        <w:rPr>
+          <w:color w:val="000000" w:themeColor="text1"/>
+          <w:szCs w:val="22"/>
+        </w:rPr>
+        <w:t xml:space="preserve">[168] </w:t>
+      </w:r>
+      <w:r>
+        <w:rPr>
+          <w:color w:val="000000" w:themeColor="text1"/>
+          <w:szCs w:val="22"/>
+        </w:rPr>
+        <w:t xml:space="preserve">Yet, which of the mechanisms in Figure 2…. </w:t>
+      </w:r>
+    </w:p>
+    <w:p>
+      <w:pPr>
+        <w:autoSpaceDE w:val="0"/>
+        <w:autoSpaceDN w:val="0"/>
+        <w:adjustRightInd w:val="0"/>
+        <w:rPr>
+          <w:color w:val="000000" w:themeColor="text1"/>
+          <w:szCs w:val="22"/>
+        </w:rPr>
+      </w:pPr>
+    </w:p>
+    <w:p>
+      <w:pPr>
+        <w:autoSpaceDE w:val="0"/>
+        <w:autoSpaceDN w:val="0"/>
+        <w:adjustRightInd w:val="0"/>
+        <w:ind w:left="720"/>
+        <w:rPr>
+          <w:color w:val="000000" w:themeColor="text1"/>
+          <w:szCs w:val="22"/>
+        </w:rPr>
+      </w:pPr>
+      <w:r>
+        <w:rPr>
+          <w:color w:val="000000" w:themeColor="text1"/>
+          <w:szCs w:val="22"/>
+        </w:rPr>
+        <w:sym w:font="Wingdings" w:char="F0E0"/>
+      </w:r>
+      <w:r>
+        <w:rPr>
+          <w:color w:val="000000" w:themeColor="text1"/>
+          <w:szCs w:val="22"/>
+        </w:rPr>
+        <w:t xml:space="preserve"> This paragraph has a lot of information that is overlapping with what we have already discussed above. (e.g., “The majority of research on…”</w:t>
+      </w:r>
+    </w:p>
+    <w:p>
+      <w:pPr>
+        <w:autoSpaceDE w:val="0"/>
+        <w:autoSpaceDN w:val="0"/>
+        <w:adjustRightInd w:val="0"/>
+        <w:ind w:left="720"/>
+        <w:rPr>
+          <w:color w:val="000000" w:themeColor="text1"/>
+          <w:szCs w:val="22"/>
+        </w:rPr>
+      </w:pPr>
+      <w:r>
+        <w:rPr>
+          <w:color w:val="000000" w:themeColor="text1"/>
+          <w:szCs w:val="22"/>
+        </w:rPr>
+        <w:sym w:font="Wingdings" w:char="F0E0"/>
+      </w:r>
+      <w:r>
+        <w:rPr>
+          <w:color w:val="000000" w:themeColor="text1"/>
+          <w:szCs w:val="22"/>
+        </w:rPr>
+        <w:t xml:space="preserve"> Can we shorten this </w:t>
+      </w:r>
+      <w:proofErr w:type="gramStart"/>
+      <w:r>
+        <w:rPr>
+          <w:color w:val="000000" w:themeColor="text1"/>
+          <w:szCs w:val="22"/>
+        </w:rPr>
+        <w:t>and say</w:t>
+      </w:r>
+      <w:proofErr w:type="gramEnd"/>
+      <w:r>
+        <w:rPr>
+          <w:color w:val="000000" w:themeColor="text1"/>
+          <w:szCs w:val="22"/>
+        </w:rPr>
+        <w:t xml:space="preserve"> </w:t>
+      </w:r>
+    </w:p>
+    <w:p>
+      <w:pPr>
+        <w:pStyle w:val="ListParagraph"/>
+        <w:numPr>
+          <w:ilvl w:val="0"/>
+          <w:numId w:val="4"/>
+        </w:numPr>
+        <w:autoSpaceDE w:val="0"/>
+        <w:autoSpaceDN w:val="0"/>
+        <w:adjustRightInd w:val="0"/>
+        <w:rPr>
+          <w:color w:val="000000" w:themeColor="text1"/>
+          <w:szCs w:val="22"/>
+        </w:rPr>
+      </w:pPr>
+      <w:r>
+        <w:rPr>
+          <w:color w:val="000000" w:themeColor="text1"/>
+          <w:szCs w:val="22"/>
+        </w:rPr>
+        <w:t>We are not assuming that there is always one winning mechanism</w:t>
+      </w:r>
+    </w:p>
+    <w:p>
+      <w:pPr>
+        <w:pStyle w:val="ListParagraph"/>
+        <w:numPr>
+          <w:ilvl w:val="0"/>
+          <w:numId w:val="4"/>
+        </w:numPr>
+        <w:autoSpaceDE w:val="0"/>
+        <w:autoSpaceDN w:val="0"/>
+        <w:adjustRightInd w:val="0"/>
+        <w:rPr>
+          <w:color w:val="000000" w:themeColor="text1"/>
+          <w:szCs w:val="22"/>
+        </w:rPr>
+      </w:pPr>
+      <w:r>
+        <w:rPr>
+          <w:color w:val="000000" w:themeColor="text1"/>
+          <w:szCs w:val="22"/>
+        </w:rPr>
+        <w:t>Even if we were to assume that the three mechanisms jointly underlie the effect of recent exposure, we would still need to explain “how”</w:t>
+      </w:r>
+    </w:p>
+    <w:p>
+      <w:pPr>
+        <w:pStyle w:val="ListParagraph"/>
+        <w:numPr>
+          <w:ilvl w:val="0"/>
+          <w:numId w:val="4"/>
+        </w:numPr>
+        <w:autoSpaceDE w:val="0"/>
+        <w:autoSpaceDN w:val="0"/>
+        <w:adjustRightInd w:val="0"/>
+        <w:rPr>
+          <w:color w:val="000000" w:themeColor="text1"/>
+          <w:szCs w:val="22"/>
+        </w:rPr>
+      </w:pPr>
+      <w:r>
+        <w:rPr>
+          <w:color w:val="000000" w:themeColor="text1"/>
+          <w:szCs w:val="22"/>
+        </w:rPr>
+        <w:t>Answers to this question will have important implications for our future investigations and theorizing.</w:t>
+      </w:r>
     </w:p>
     <w:sectPr>
       <w:pgSz w:w="12240" w:h="15840"/>
@@ -1457,6 +3629,95 @@
     </w:lvl>
   </w:abstractNum>
   <w:abstractNum w:abstractNumId="1" w15:restartNumberingAfterBreak="0">
+    <w:nsid w:val="0A050516"/>
+    <w:multiLevelType w:val="hybridMultilevel"/>
+    <w:tmpl w:val="3034C15E"/>
+    <w:lvl w:ilvl="0" w:tplc="4B1AA2C6">
+      <w:start w:val="1"/>
+      <w:numFmt w:val="decimal"/>
+      <w:lvlText w:val="%1)"/>
+      <w:lvlJc w:val="left"/>
+      <w:pPr>
+        <w:ind w:left="1800" w:hanging="360"/>
+      </w:pPr>
+      <w:rPr>
+        <w:rFonts w:hint="default"/>
+      </w:rPr>
+    </w:lvl>
+    <w:lvl w:ilvl="1" w:tplc="04090019" w:tentative="1">
+      <w:start w:val="1"/>
+      <w:numFmt w:val="lowerLetter"/>
+      <w:lvlText w:val="%2."/>
+      <w:lvlJc w:val="left"/>
+      <w:pPr>
+        <w:ind w:left="2520" w:hanging="360"/>
+      </w:pPr>
+    </w:lvl>
+    <w:lvl w:ilvl="2" w:tplc="0409001B" w:tentative="1">
+      <w:start w:val="1"/>
+      <w:numFmt w:val="lowerRoman"/>
+      <w:lvlText w:val="%3."/>
+      <w:lvlJc w:val="right"/>
+      <w:pPr>
+        <w:ind w:left="3240" w:hanging="180"/>
+      </w:pPr>
+    </w:lvl>
+    <w:lvl w:ilvl="3" w:tplc="0409000F" w:tentative="1">
+      <w:start w:val="1"/>
+      <w:numFmt w:val="decimal"/>
+      <w:lvlText w:val="%4."/>
+      <w:lvlJc w:val="left"/>
+      <w:pPr>
+        <w:ind w:left="3960" w:hanging="360"/>
+      </w:pPr>
+    </w:lvl>
+    <w:lvl w:ilvl="4" w:tplc="04090019" w:tentative="1">
+      <w:start w:val="1"/>
+      <w:numFmt w:val="lowerLetter"/>
+      <w:lvlText w:val="%5."/>
+      <w:lvlJc w:val="left"/>
+      <w:pPr>
+        <w:ind w:left="4680" w:hanging="360"/>
+      </w:pPr>
+    </w:lvl>
+    <w:lvl w:ilvl="5" w:tplc="0409001B" w:tentative="1">
+      <w:start w:val="1"/>
+      <w:numFmt w:val="lowerRoman"/>
+      <w:lvlText w:val="%6."/>
+      <w:lvlJc w:val="right"/>
+      <w:pPr>
+        <w:ind w:left="5400" w:hanging="180"/>
+      </w:pPr>
+    </w:lvl>
+    <w:lvl w:ilvl="6" w:tplc="0409000F" w:tentative="1">
+      <w:start w:val="1"/>
+      <w:numFmt w:val="decimal"/>
+      <w:lvlText w:val="%7."/>
+      <w:lvlJc w:val="left"/>
+      <w:pPr>
+        <w:ind w:left="6120" w:hanging="360"/>
+      </w:pPr>
+    </w:lvl>
+    <w:lvl w:ilvl="7" w:tplc="04090019" w:tentative="1">
+      <w:start w:val="1"/>
+      <w:numFmt w:val="lowerLetter"/>
+      <w:lvlText w:val="%8."/>
+      <w:lvlJc w:val="left"/>
+      <w:pPr>
+        <w:ind w:left="6840" w:hanging="360"/>
+      </w:pPr>
+    </w:lvl>
+    <w:lvl w:ilvl="8" w:tplc="0409001B" w:tentative="1">
+      <w:start w:val="1"/>
+      <w:numFmt w:val="lowerRoman"/>
+      <w:lvlText w:val="%9."/>
+      <w:lvlJc w:val="right"/>
+      <w:pPr>
+        <w:ind w:left="7560" w:hanging="180"/>
+      </w:pPr>
+    </w:lvl>
+  </w:abstractNum>
+  <w:abstractNum w:abstractNumId="2" w15:restartNumberingAfterBreak="0">
     <w:nsid w:val="54F45E45"/>
     <w:multiLevelType w:val="hybridMultilevel"/>
     <w:tmpl w:val="A4CEE9F0"/>
@@ -1569,7 +3830,7 @@
       </w:rPr>
     </w:lvl>
   </w:abstractNum>
-  <w:abstractNum w:abstractNumId="2" w15:restartNumberingAfterBreak="0">
+  <w:abstractNum w:abstractNumId="3" w15:restartNumberingAfterBreak="0">
     <w:nsid w:val="7CA92B50"/>
     <w:multiLevelType w:val="hybridMultilevel"/>
     <w:tmpl w:val="52865F1C"/>
@@ -1683,13 +3944,16 @@
     </w:lvl>
   </w:abstractNum>
   <w:num w:numId="1" w16cid:durableId="1910848587">
-    <w:abstractNumId w:val="1"/>
+    <w:abstractNumId w:val="2"/>
   </w:num>
   <w:num w:numId="2" w16cid:durableId="1746295844">
     <w:abstractNumId w:val="0"/>
   </w:num>
   <w:num w:numId="3" w16cid:durableId="363946630">
-    <w:abstractNumId w:val="2"/>
+    <w:abstractNumId w:val="3"/>
+  </w:num>
+  <w:num w:numId="4" w16cid:durableId="76756776">
+    <w:abstractNumId w:val="1"/>
   </w:num>
 </w:numbering>
 </file>

</xml_diff>

<commit_message>
Current version of pdf (After Chigusa's edits on the intro)
</commit_message>
<xml_diff>
--- a/write-up/Cortex/Round 2/LiteratureNotes.docx
+++ b/write-up/Cortex/Round 2/LiteratureNotes.docx
@@ -705,15 +705,7 @@
           <w:szCs w:val="22"/>
           <w:shd w:val="clear" w:color="auto" w:fill="FFFFFF"/>
         </w:rPr>
-        <w:t xml:space="preserve">study </w:t>
-      </w:r>
-      <w:r>
-        <w:rPr>
-          <w:rFonts w:eastAsia="Times New Roman"/>
-          <w:szCs w:val="22"/>
-          <w:shd w:val="clear" w:color="auto" w:fill="FFFFFF"/>
-        </w:rPr>
-        <w:t>investigate</w:t>
+        <w:t>study investigate</w:t>
       </w:r>
       <w:r>
         <w:rPr>
@@ -729,47 +721,7 @@
           <w:szCs w:val="22"/>
           <w:shd w:val="clear" w:color="auto" w:fill="FFFFFF"/>
         </w:rPr>
-        <w:t xml:space="preserve"> whether adaptation in speech perception also involves </w:t>
-      </w:r>
-      <w:r>
-        <w:rPr>
-          <w:rFonts w:eastAsia="Times New Roman"/>
-          <w:szCs w:val="22"/>
-          <w:shd w:val="clear" w:color="auto" w:fill="FFFFFF"/>
-        </w:rPr>
-        <w:t>the cerebellum</w:t>
-      </w:r>
-      <w:r>
-        <w:rPr>
-          <w:rFonts w:eastAsia="Times New Roman"/>
-          <w:szCs w:val="22"/>
-          <w:shd w:val="clear" w:color="auto" w:fill="FFFFFF"/>
-        </w:rPr>
-        <w:t xml:space="preserve">. Acoustic stimuli were distorted using a vocoding </w:t>
-      </w:r>
-      <w:r>
-        <w:rPr>
-          <w:rFonts w:eastAsia="Times New Roman"/>
-          <w:szCs w:val="22"/>
-          <w:shd w:val="clear" w:color="auto" w:fill="FFFFFF"/>
-        </w:rPr>
-        <w:t>plus spectral</w:t>
-      </w:r>
-      <w:r>
-        <w:rPr>
-          <w:rFonts w:eastAsia="Times New Roman"/>
-          <w:szCs w:val="22"/>
-          <w:shd w:val="clear" w:color="auto" w:fill="FFFFFF"/>
-        </w:rPr>
-        <w:t>-shift manipulation and presented in a word recognition tas</w:t>
-      </w:r>
-      <w:r>
-        <w:rPr>
-          <w:rFonts w:eastAsia="Times New Roman"/>
-          <w:szCs w:val="22"/>
-          <w:shd w:val="clear" w:color="auto" w:fill="FFFFFF"/>
-        </w:rPr>
-        <w:t>k.</w:t>
+        <w:t xml:space="preserve"> whether adaptation in speech perception also involves the cerebellum. Acoustic stimuli were distorted using a vocoding plus spectral-shift manipulation and presented in a word recognition task.</w:t>
       </w:r>
     </w:p>
     <w:p>
@@ -790,23 +742,7 @@
           <w:szCs w:val="22"/>
           <w:shd w:val="clear" w:color="auto" w:fill="FFFFFF"/>
         </w:rPr>
-        <w:t xml:space="preserve">the right Crus I region of the cerebellum </w:t>
-      </w:r>
-      <w:r>
-        <w:rPr>
-          <w:rFonts w:eastAsia="Times New Roman"/>
-          <w:szCs w:val="22"/>
-          <w:shd w:val="clear" w:color="auto" w:fill="FFFFFF"/>
-        </w:rPr>
-        <w:t>in adaptive</w:t>
-      </w:r>
-      <w:r>
-        <w:rPr>
-          <w:rFonts w:eastAsia="Times New Roman"/>
-          <w:szCs w:val="22"/>
-          <w:shd w:val="clear" w:color="auto" w:fill="FFFFFF"/>
-        </w:rPr>
-        <w:t xml:space="preserve"> changes in speech perception.</w:t>
+        <w:t>the right Crus I region of the cerebellum in adaptive changes in speech perception.</w:t>
       </w:r>
     </w:p>
     <w:p>
@@ -827,39 +763,7 @@
           <w:szCs w:val="22"/>
           <w:shd w:val="clear" w:color="auto" w:fill="FFFFFF"/>
         </w:rPr>
-        <w:t xml:space="preserve">The results provided evidence of a functional network </w:t>
-      </w:r>
-      <w:r>
-        <w:rPr>
-          <w:rFonts w:eastAsia="Times New Roman"/>
-          <w:szCs w:val="22"/>
-          <w:shd w:val="clear" w:color="auto" w:fill="FFFFFF"/>
-        </w:rPr>
-        <w:t>between the</w:t>
-      </w:r>
-      <w:r>
-        <w:rPr>
-          <w:rFonts w:eastAsia="Times New Roman"/>
-          <w:szCs w:val="22"/>
-          <w:shd w:val="clear" w:color="auto" w:fill="FFFFFF"/>
-        </w:rPr>
-        <w:t xml:space="preserve"> cerebellum and language-related regions in the temporal and </w:t>
-      </w:r>
-      <w:r>
-        <w:rPr>
-          <w:rFonts w:eastAsia="Times New Roman"/>
-          <w:szCs w:val="22"/>
-          <w:shd w:val="clear" w:color="auto" w:fill="FFFFFF"/>
-        </w:rPr>
-        <w:t>parietal</w:t>
-      </w:r>
-      <w:r>
-        <w:rPr>
-          <w:rFonts w:eastAsia="Times New Roman"/>
-          <w:szCs w:val="22"/>
-          <w:shd w:val="clear" w:color="auto" w:fill="FFFFFF"/>
-        </w:rPr>
-        <w:t xml:space="preserve"> lobes of the cerebral cortex.</w:t>
+        <w:t>The results provided evidence of a functional network between the cerebellum and language-related regions in the temporal and parietal lobes of the cerebral cortex.</w:t>
       </w:r>
     </w:p>
     <w:p>
@@ -887,55 +791,15 @@
           <w:szCs w:val="22"/>
           <w:shd w:val="clear" w:color="auto" w:fill="FFFFFF"/>
         </w:rPr>
-        <w:t>Since adaptive changes in speech perception generalize to</w:t>
-      </w:r>
-      <w:r>
-        <w:rPr>
-          <w:rFonts w:ascii="Times New Roman" w:eastAsia="Times New Roman" w:hAnsi="Times New Roman" w:cs="Times New Roman"/>
-          <w:szCs w:val="22"/>
-          <w:shd w:val="clear" w:color="auto" w:fill="FFFFFF"/>
-        </w:rPr>
-        <w:t xml:space="preserve"> </w:t>
-      </w:r>
-      <w:r>
-        <w:rPr>
-          <w:rFonts w:ascii="Times New Roman" w:eastAsia="Times New Roman" w:hAnsi="Times New Roman" w:cs="Times New Roman"/>
-          <w:szCs w:val="22"/>
-          <w:shd w:val="clear" w:color="auto" w:fill="FFFFFF"/>
-        </w:rPr>
-        <w:t xml:space="preserve">new items, it is thought that the locus </w:t>
-      </w:r>
-      <w:r>
-        <w:rPr>
-          <w:rFonts w:eastAsia="Times New Roman"/>
-          <w:szCs w:val="22"/>
-          <w:shd w:val="clear" w:color="auto" w:fill="FFFFFF"/>
-        </w:rPr>
-        <w:t>of adaptive change must</w:t>
-      </w:r>
-      <w:r>
-        <w:rPr>
-          <w:rFonts w:eastAsia="Times New Roman"/>
-          <w:szCs w:val="22"/>
-          <w:shd w:val="clear" w:color="auto" w:fill="FFFFFF"/>
-        </w:rPr>
-        <w:t xml:space="preserve"> </w:t>
-      </w:r>
-      <w:r>
-        <w:rPr>
-          <w:rFonts w:eastAsia="Times New Roman"/>
-          <w:szCs w:val="22"/>
-          <w:shd w:val="clear" w:color="auto" w:fill="FFFFFF"/>
-        </w:rPr>
-        <w:t>be relatively early within the speech processing pathway</w:t>
-      </w:r>
-      <w:r>
-        <w:rPr>
-          <w:rFonts w:eastAsia="Times New Roman"/>
-          <w:szCs w:val="22"/>
-          <w:shd w:val="clear" w:color="auto" w:fill="FFFFFF"/>
-        </w:rPr>
-        <w:t>”</w:t>
+        <w:t xml:space="preserve">Since adaptive changes in speech perception generalize to new items, it is thought that the locus </w:t>
+      </w:r>
+      <w:r>
+        <w:rPr>
+          <w:rFonts w:eastAsia="Times New Roman"/>
+          <w:szCs w:val="22"/>
+          <w:shd w:val="clear" w:color="auto" w:fill="FFFFFF"/>
+        </w:rPr>
+        <w:t>of adaptive change must be relatively early within the speech processing pathway”</w:t>
       </w:r>
       <w:r>
         <w:rPr>
@@ -964,103 +828,7 @@
           <w:szCs w:val="22"/>
           <w:shd w:val="clear" w:color="auto" w:fill="FFFFFF"/>
         </w:rPr>
-        <w:t xml:space="preserve">The temporal area that emerged in our functional correlation </w:t>
-      </w:r>
-      <w:r>
-        <w:rPr>
-          <w:rFonts w:eastAsia="Times New Roman"/>
-          <w:szCs w:val="22"/>
-          <w:shd w:val="clear" w:color="auto" w:fill="FFFFFF"/>
-        </w:rPr>
-        <w:t>analysis m</w:t>
-      </w:r>
-      <w:r>
-        <w:rPr>
-          <w:rFonts w:eastAsia="Times New Roman"/>
-          <w:szCs w:val="22"/>
-          <w:shd w:val="clear" w:color="auto" w:fill="FFFFFF"/>
-        </w:rPr>
-        <w:t>ay be a target area that represents sensory prediction error</w:t>
-      </w:r>
-      <w:r>
-        <w:rPr>
-          <w:rFonts w:eastAsia="Times New Roman"/>
-          <w:szCs w:val="22"/>
-          <w:shd w:val="clear" w:color="auto" w:fill="FFFFFF"/>
-        </w:rPr>
-        <w:t xml:space="preserve"> </w:t>
-      </w:r>
-      <w:r>
-        <w:rPr>
-          <w:rFonts w:eastAsia="Times New Roman"/>
-          <w:szCs w:val="22"/>
-          <w:shd w:val="clear" w:color="auto" w:fill="FFFFFF"/>
-        </w:rPr>
-        <w:t>signals. This interpretation is based on neurobiological models</w:t>
-      </w:r>
-      <w:r>
-        <w:rPr>
-          <w:rFonts w:eastAsia="Times New Roman"/>
-          <w:szCs w:val="22"/>
-          <w:shd w:val="clear" w:color="auto" w:fill="FFFFFF"/>
-        </w:rPr>
-        <w:t xml:space="preserve"> </w:t>
-      </w:r>
-      <w:r>
-        <w:rPr>
-          <w:rFonts w:eastAsia="Times New Roman"/>
-          <w:szCs w:val="22"/>
-          <w:shd w:val="clear" w:color="auto" w:fill="FFFFFF"/>
-        </w:rPr>
-        <w:t>of speech perception, which typically posit engagement of</w:t>
-      </w:r>
-      <w:r>
-        <w:rPr>
-          <w:rFonts w:eastAsia="Times New Roman"/>
-          <w:szCs w:val="22"/>
-          <w:shd w:val="clear" w:color="auto" w:fill="FFFFFF"/>
-        </w:rPr>
-        <w:t xml:space="preserve"> </w:t>
-      </w:r>
-      <w:r>
-        <w:rPr>
-          <w:rFonts w:eastAsia="Times New Roman"/>
-          <w:szCs w:val="22"/>
-          <w:shd w:val="clear" w:color="auto" w:fill="FFFFFF"/>
-        </w:rPr>
-        <w:t>primary auditory cortex and a belt of surrounding auditory</w:t>
-      </w:r>
-      <w:r>
-        <w:rPr>
-          <w:rFonts w:eastAsia="Times New Roman"/>
-          <w:szCs w:val="22"/>
-          <w:shd w:val="clear" w:color="auto" w:fill="FFFFFF"/>
-        </w:rPr>
-        <w:t xml:space="preserve"> </w:t>
-      </w:r>
-      <w:r>
-        <w:rPr>
-          <w:rFonts w:eastAsia="Times New Roman"/>
-          <w:szCs w:val="22"/>
-          <w:shd w:val="clear" w:color="auto" w:fill="FFFFFF"/>
-        </w:rPr>
-        <w:t>association areas located along the superior temporal gyrus in</w:t>
-      </w:r>
-      <w:r>
-        <w:rPr>
-          <w:rFonts w:eastAsia="Times New Roman"/>
-          <w:szCs w:val="22"/>
-          <w:shd w:val="clear" w:color="auto" w:fill="FFFFFF"/>
-        </w:rPr>
-        <w:t xml:space="preserve"> </w:t>
-      </w:r>
-      <w:r>
-        <w:rPr>
-          <w:rFonts w:eastAsia="Times New Roman"/>
-          <w:szCs w:val="22"/>
-          <w:shd w:val="clear" w:color="auto" w:fill="FFFFFF"/>
-        </w:rPr>
-        <w:t>prelexical speech processing (</w:t>
+        <w:t>The temporal area that emerged in our functional correlation analysis may be a target area that represents sensory prediction error signals. This interpretation is based on neurobiological models of speech perception, which typically posit engagement of primary auditory cortex and a belt of surrounding auditory association areas located along the superior temporal gyrus in prelexical speech processing (</w:t>
       </w:r>
       <w:proofErr w:type="spellStart"/>
       <w:r>
@@ -1078,15 +846,7 @@
           <w:szCs w:val="22"/>
           <w:shd w:val="clear" w:color="auto" w:fill="FFFFFF"/>
         </w:rPr>
-        <w:t xml:space="preserve"> and Tian 2000;</w:t>
-      </w:r>
-      <w:r>
-        <w:rPr>
-          <w:rFonts w:eastAsia="Times New Roman"/>
-          <w:szCs w:val="22"/>
-          <w:shd w:val="clear" w:color="auto" w:fill="FFFFFF"/>
-        </w:rPr>
-        <w:t xml:space="preserve"> </w:t>
+        <w:t xml:space="preserve"> and Tian 2000; </w:t>
       </w:r>
       <w:proofErr w:type="spellStart"/>
       <w:r>
@@ -1122,55 +882,7 @@
           <w:szCs w:val="22"/>
           <w:shd w:val="clear" w:color="auto" w:fill="FFFFFF"/>
         </w:rPr>
-        <w:t xml:space="preserve"> et al. 2010;Peelle et al.2010). Consistent with this interpretation, recent studies have</w:t>
-      </w:r>
-      <w:r>
-        <w:rPr>
-          <w:rFonts w:eastAsia="Times New Roman"/>
-          <w:szCs w:val="22"/>
-          <w:shd w:val="clear" w:color="auto" w:fill="FFFFFF"/>
-        </w:rPr>
-        <w:t xml:space="preserve"> </w:t>
-      </w:r>
-      <w:r>
-        <w:rPr>
-          <w:rFonts w:eastAsia="Times New Roman"/>
-          <w:szCs w:val="22"/>
-          <w:shd w:val="clear" w:color="auto" w:fill="FFFFFF"/>
-        </w:rPr>
-        <w:t>shown modulation of activity in the superior temporal cortex</w:t>
-      </w:r>
-      <w:r>
-        <w:rPr>
-          <w:rFonts w:eastAsia="Times New Roman"/>
-          <w:szCs w:val="22"/>
-          <w:shd w:val="clear" w:color="auto" w:fill="FFFFFF"/>
-        </w:rPr>
-        <w:t xml:space="preserve"> </w:t>
-      </w:r>
-      <w:r>
-        <w:rPr>
-          <w:rFonts w:eastAsia="Times New Roman"/>
-          <w:szCs w:val="22"/>
-          <w:shd w:val="clear" w:color="auto" w:fill="FFFFFF"/>
-        </w:rPr>
-        <w:t>as a function of predictive contexts (e.g.,</w:t>
-      </w:r>
-      <w:r>
-        <w:rPr>
-          <w:rFonts w:eastAsia="Times New Roman"/>
-          <w:szCs w:val="22"/>
-          <w:shd w:val="clear" w:color="auto" w:fill="FFFFFF"/>
-        </w:rPr>
-        <w:t xml:space="preserve"> </w:t>
-      </w:r>
-      <w:r>
-        <w:rPr>
-          <w:rFonts w:eastAsia="Times New Roman"/>
-          <w:szCs w:val="22"/>
-          <w:shd w:val="clear" w:color="auto" w:fill="FFFFFF"/>
-        </w:rPr>
-        <w:t xml:space="preserve">Davis </w:t>
+        <w:t xml:space="preserve"> et al. 2010;Peelle et al.2010). Consistent with this interpretation, recent studies have shown modulation of activity in the superior temporal cortex as a function of predictive contexts (e.g., Davis </w:t>
       </w:r>
       <w:proofErr w:type="gramStart"/>
       <w:r>
@@ -1188,39 +900,7 @@
           <w:szCs w:val="22"/>
           <w:shd w:val="clear" w:color="auto" w:fill="FFFFFF"/>
         </w:rPr>
-        <w:t xml:space="preserve"> al. 2012;Wild et al. 2012) as well as the predictability of a</w:t>
-      </w:r>
-      <w:r>
-        <w:rPr>
-          <w:rFonts w:eastAsia="Times New Roman"/>
-          <w:szCs w:val="22"/>
-          <w:shd w:val="clear" w:color="auto" w:fill="FFFFFF"/>
-        </w:rPr>
-        <w:t xml:space="preserve"> </w:t>
-      </w:r>
-      <w:r>
-        <w:rPr>
-          <w:rFonts w:eastAsia="Times New Roman"/>
-          <w:szCs w:val="22"/>
-          <w:shd w:val="clear" w:color="auto" w:fill="FFFFFF"/>
-        </w:rPr>
-        <w:t>sensory consequence associated with motor planning during</w:t>
-      </w:r>
-      <w:r>
-        <w:rPr>
-          <w:rFonts w:eastAsia="Times New Roman"/>
-          <w:szCs w:val="22"/>
-          <w:shd w:val="clear" w:color="auto" w:fill="FFFFFF"/>
-        </w:rPr>
-        <w:t xml:space="preserve"> </w:t>
-      </w:r>
-      <w:r>
-        <w:rPr>
-          <w:rFonts w:eastAsia="Times New Roman"/>
-          <w:szCs w:val="22"/>
-          <w:shd w:val="clear" w:color="auto" w:fill="FFFFFF"/>
-        </w:rPr>
-        <w:t>speech production (Chang et al. 2013)</w:t>
+        <w:t xml:space="preserve"> al. 2012;Wild et al. 2012) as well as the predictability of a sensory consequence associated with motor planning during speech production (Chang et al. 2013)</w:t>
       </w:r>
     </w:p>
     <w:p>
@@ -1544,19 +1224,7 @@
         <w:rPr>
           <w:szCs w:val="22"/>
         </w:rPr>
-        <w:t>Adaptive adjustment in response to systematic phonetic variation–even that present in starkly different pronunciations from accented talkers—results in faster processing and more accurate</w:t>
-      </w:r>
-      <w:r>
-        <w:rPr>
-          <w:szCs w:val="22"/>
-        </w:rPr>
-        <w:t xml:space="preserve"> </w:t>
-      </w:r>
-      <w:r>
-        <w:rPr>
-          <w:szCs w:val="22"/>
-        </w:rPr>
-        <w:t>recognition [ref].</w:t>
+        <w:t>Adaptive adjustment in response to systematic phonetic variation–even that present in starkly different pronunciations from accented talkers—results in faster processing and more accurate recognition [ref].</w:t>
       </w:r>
     </w:p>
     <w:p>
@@ -1750,28 +1418,7 @@
           <w:rFonts w:ascii="á5Ô'4C" w:hAnsi="á5Ô'4C" w:cs="á5Ô'4C"/>
           <w:szCs w:val="22"/>
         </w:rPr>
-        <w:t>lustrated</w:t>
-      </w:r>
-      <w:r>
-        <w:rPr>
-          <w:rFonts w:ascii="á5Ô'4C" w:hAnsi="á5Ô'4C" w:cs="á5Ô'4C"/>
-          <w:szCs w:val="22"/>
-        </w:rPr>
-        <w:t xml:space="preserve"> in Figure 2, speech perception is generally thought to begin with (A) the</w:t>
-      </w:r>
-      <w:r>
-        <w:rPr>
-          <w:rFonts w:ascii="á5Ô'4C" w:hAnsi="á5Ô'4C" w:cs="á5Ô'4C"/>
-          <w:szCs w:val="22"/>
-        </w:rPr>
-        <w:t xml:space="preserve"> </w:t>
-      </w:r>
-      <w:r>
-        <w:rPr>
-          <w:rFonts w:ascii="á5Ô'4C" w:hAnsi="á5Ô'4C" w:cs="á5Ô'4C"/>
-          <w:szCs w:val="22"/>
-        </w:rPr>
-        <w:t xml:space="preserve">extraction and normalization of acoustic/phonetic cues. </w:t>
+        <w:t xml:space="preserve">lustrated in Figure 2, speech perception is generally thought to begin with (A) the extraction and normalization of acoustic/phonetic cues. </w:t>
       </w:r>
     </w:p>
     <w:p>
@@ -1852,25 +1499,7 @@
         <w:rPr>
           <w:szCs w:val="22"/>
         </w:rPr>
-        <w:t xml:space="preserve">[84] </w:t>
-      </w:r>
-      <w:r>
-        <w:rPr>
-          <w:szCs w:val="22"/>
-        </w:rPr>
-        <w:t>While it is</w:t>
-      </w:r>
-      <w:r>
-        <w:rPr>
-          <w:szCs w:val="22"/>
-        </w:rPr>
-        <w:t xml:space="preserve"> </w:t>
-      </w:r>
-      <w:r>
-        <w:rPr>
-          <w:szCs w:val="22"/>
-        </w:rPr>
-        <w:t xml:space="preserve">uncontroversial that all these processes occur during speech perception, </w:t>
+        <w:t xml:space="preserve">[84] While it is uncontroversial that all these processes occur during speech perception, </w:t>
       </w:r>
       <w:proofErr w:type="gramStart"/>
       <w:r>
@@ -1884,19 +1513,7 @@
         <w:rPr>
           <w:szCs w:val="22"/>
         </w:rPr>
-        <w:t xml:space="preserve"> do not know whether</w:t>
-      </w:r>
-      <w:r>
-        <w:rPr>
-          <w:szCs w:val="22"/>
-        </w:rPr>
-        <w:t xml:space="preserve"> </w:t>
-      </w:r>
-      <w:r>
-        <w:rPr>
-          <w:szCs w:val="22"/>
-        </w:rPr>
-        <w:t>and how these three mechanisms interact to influence adaptive changes in speech perception.</w:t>
+        <w:t xml:space="preserve"> do not know whether and how these three mechanisms interact to influence adaptive changes in speech perception.</w:t>
       </w:r>
     </w:p>
     <w:p>
@@ -2005,14 +1622,7 @@
           <w:color w:val="4472C4" w:themeColor="accent1"/>
           <w:szCs w:val="22"/>
         </w:rPr>
-        <w:t xml:space="preserve"> “</w:t>
-      </w:r>
-      <w:r>
-        <w:rPr>
-          <w:color w:val="4472C4" w:themeColor="accent1"/>
-          <w:szCs w:val="22"/>
-        </w:rPr>
-        <w:t xml:space="preserve">While </w:t>
+        <w:t xml:space="preserve"> “While </w:t>
       </w:r>
       <w:r>
         <w:rPr>
@@ -2261,14 +1871,7 @@
           <w:color w:val="4472C4" w:themeColor="accent1"/>
           <w:szCs w:val="22"/>
         </w:rPr>
-        <w:t xml:space="preserve"> </w:t>
-      </w:r>
-      <w:r>
-        <w:rPr>
-          <w:color w:val="4472C4" w:themeColor="accent1"/>
-          <w:szCs w:val="22"/>
-        </w:rPr>
-        <w:t xml:space="preserve">interpreted as evidence in support of a particular mechanism without </w:t>
+        <w:t xml:space="preserve"> interpreted as evidence in support of a particular mechanism without </w:t>
       </w:r>
       <w:r>
         <w:rPr>
@@ -2544,13 +2147,7 @@
         <w:rPr>
           <w:szCs w:val="22"/>
         </w:rPr>
-        <w:t>input</w:t>
-      </w:r>
-      <w:r>
-        <w:rPr>
-          <w:szCs w:val="22"/>
-        </w:rPr>
-        <w:t xml:space="preserve"> </w:t>
+        <w:t xml:space="preserve">input </w:t>
       </w:r>
       <w:r>
         <w:rPr>
@@ -2570,13 +2167,7 @@
         <w:rPr>
           <w:szCs w:val="22"/>
         </w:rPr>
-        <w:t xml:space="preserve"> the early stages of auditory processing</w:t>
-      </w:r>
-      <w:r>
-        <w:rPr>
-          <w:szCs w:val="22"/>
-        </w:rPr>
-        <w:t>.</w:t>
+        <w:t xml:space="preserve"> the early stages of auditory processing.</w:t>
       </w:r>
     </w:p>
     <w:p>
@@ -2620,14 +2211,7 @@
           <w:color w:val="4472C4" w:themeColor="accent1"/>
           <w:szCs w:val="22"/>
         </w:rPr>
-        <w:t>Th</w:t>
-      </w:r>
-      <w:r>
-        <w:rPr>
-          <w:color w:val="4472C4" w:themeColor="accent1"/>
-          <w:szCs w:val="22"/>
-        </w:rPr>
-        <w:t xml:space="preserve">e absence of </w:t>
+        <w:t xml:space="preserve">The absence of </w:t>
       </w:r>
       <w:r>
         <w:rPr>
@@ -2750,28 +2334,7 @@
           <w:color w:val="4472C4" w:themeColor="accent1"/>
           <w:szCs w:val="22"/>
         </w:rPr>
-        <w:t xml:space="preserve">ow-level, automatic (involuntary) normalization processes might transform the speech </w:t>
-      </w:r>
-      <w:r>
-        <w:rPr>
-          <w:color w:val="4472C4" w:themeColor="accent1"/>
-          <w:szCs w:val="22"/>
-        </w:rPr>
-        <w:t xml:space="preserve">input </w:t>
-      </w:r>
-      <w:r>
-        <w:rPr>
-          <w:color w:val="4472C4" w:themeColor="accent1"/>
-          <w:szCs w:val="22"/>
-        </w:rPr>
-        <w:t>the early stages of auditory processing.</w:t>
-      </w:r>
-      <w:r>
-        <w:rPr>
-          <w:color w:val="4472C4" w:themeColor="accent1"/>
-          <w:szCs w:val="22"/>
-        </w:rPr>
-        <w:t>”</w:t>
+        <w:t>ow-level, automatic (involuntary) normalization processes might transform the speech input the early stages of auditory processing.”</w:t>
       </w:r>
     </w:p>
     <w:p>
@@ -2797,13 +2360,7 @@
         <w:rPr>
           <w:szCs w:val="22"/>
         </w:rPr>
-        <w:t xml:space="preserve">[148] </w:t>
-      </w:r>
-      <w:r>
-        <w:rPr>
-          <w:szCs w:val="22"/>
-        </w:rPr>
-        <w:t>Recent work using neuroimaging techniques suggests that multiple mechanisms might be at</w:t>
+        <w:t>[148] Recent work using neuroimaging techniques suggests that multiple mechanisms might be at</w:t>
       </w:r>
       <w:r>
         <w:rPr>
@@ -2839,13 +2396,7 @@
         <w:rPr>
           <w:szCs w:val="22"/>
         </w:rPr>
-        <w:t>to exposure to nonstandard speech tokens [ref].</w:t>
-      </w:r>
-      <w:r>
-        <w:rPr>
-          <w:szCs w:val="22"/>
-        </w:rPr>
-        <w:t xml:space="preserve"> </w:t>
+        <w:t xml:space="preserve">to exposure to nonstandard speech tokens [ref]. </w:t>
       </w:r>
     </w:p>
     <w:p>
@@ -2925,31 +2476,7 @@
         <w:rPr>
           <w:szCs w:val="22"/>
         </w:rPr>
-        <w:t xml:space="preserve"> &amp; Jaeger, 2016; Zheng &amp; Samuel, 2020). Identifying the exact</w:t>
-      </w:r>
-      <w:r>
-        <w:rPr>
-          <w:szCs w:val="22"/>
-        </w:rPr>
-        <w:t xml:space="preserve"> </w:t>
-      </w:r>
-      <w:r>
-        <w:rPr>
-          <w:szCs w:val="22"/>
-        </w:rPr>
-        <w:t>mechanisms of adaptive changes perception not only contributes to our basic understanding of</w:t>
-      </w:r>
-      <w:r>
-        <w:rPr>
-          <w:szCs w:val="22"/>
-        </w:rPr>
-        <w:t xml:space="preserve"> </w:t>
-      </w:r>
-      <w:r>
-        <w:rPr>
-          <w:szCs w:val="22"/>
-        </w:rPr>
-        <w:t xml:space="preserve">speech perception, </w:t>
+        <w:t xml:space="preserve"> &amp; Jaeger, 2016; Zheng &amp; Samuel, 2020). Identifying the exact mechanisms of adaptive changes perception not only contributes to our basic understanding of speech perception, </w:t>
       </w:r>
       <w:proofErr w:type="gramStart"/>
       <w:r>
@@ -2963,31 +2490,7 @@
         <w:rPr>
           <w:szCs w:val="22"/>
         </w:rPr>
-        <w:t xml:space="preserve"> is also important for developing treatments for impaired adaptation. </w:t>
-      </w:r>
-      <w:r>
-        <w:rPr>
-          <w:szCs w:val="22"/>
-        </w:rPr>
-        <w:t>W</w:t>
-      </w:r>
-      <w:r>
-        <w:rPr>
-          <w:szCs w:val="22"/>
-        </w:rPr>
-        <w:t>hich</w:t>
-      </w:r>
-      <w:r>
-        <w:rPr>
-          <w:szCs w:val="22"/>
-        </w:rPr>
-        <w:t xml:space="preserve"> </w:t>
-      </w:r>
-      <w:r>
-        <w:rPr>
-          <w:szCs w:val="22"/>
-        </w:rPr>
-        <w:t xml:space="preserve">may arise from multiple auditory, </w:t>
+        <w:t xml:space="preserve"> is also important for developing treatments for impaired adaptation. Which may arise from multiple auditory, </w:t>
       </w:r>
       <w:proofErr w:type="gramStart"/>
       <w:r>
@@ -3227,23 +2730,7 @@
           <w:color w:val="4472C4" w:themeColor="accent1"/>
           <w:szCs w:val="22"/>
         </w:rPr>
-        <w:t xml:space="preserve">a higher-level, decision-making process. </w:t>
-      </w:r>
-      <w:proofErr w:type="spellStart"/>
-      <w:r>
-        <w:rPr>
-          <w:color w:val="4472C4" w:themeColor="accent1"/>
-          <w:szCs w:val="22"/>
-        </w:rPr>
-        <w:t>To</w:t>
-      </w:r>
-      <w:proofErr w:type="spellEnd"/>
-      <w:r>
-        <w:rPr>
-          <w:color w:val="4472C4" w:themeColor="accent1"/>
-          <w:szCs w:val="22"/>
-        </w:rPr>
-        <w:t xml:space="preserve"> meaningfully link these lines of </w:t>
+        <w:t xml:space="preserve">a higher-level, decision-making process. To meaningfully link these lines of </w:t>
       </w:r>
       <w:r>
         <w:rPr>
@@ -3251,49 +2738,7 @@
           <w:szCs w:val="22"/>
         </w:rPr>
         <w:lastRenderedPageBreak/>
-        <w:t>work, and to better elucidate how human speech perception operates over the variable acoustic input, we need a</w:t>
-      </w:r>
-      <w:r>
-        <w:rPr>
-          <w:color w:val="4472C4" w:themeColor="accent1"/>
-          <w:szCs w:val="22"/>
-        </w:rPr>
-        <w:t xml:space="preserve"> framework </w:t>
-      </w:r>
-      <w:r>
-        <w:rPr>
-          <w:color w:val="4472C4" w:themeColor="accent1"/>
-          <w:szCs w:val="22"/>
-        </w:rPr>
-        <w:t>that can</w:t>
-      </w:r>
-      <w:r>
-        <w:rPr>
-          <w:color w:val="4472C4" w:themeColor="accent1"/>
-          <w:szCs w:val="22"/>
-        </w:rPr>
-        <w:t xml:space="preserve"> encompass</w:t>
-      </w:r>
-      <w:r>
-        <w:rPr>
-          <w:color w:val="4472C4" w:themeColor="accent1"/>
-          <w:szCs w:val="22"/>
-        </w:rPr>
-        <w:t xml:space="preserve"> </w:t>
-      </w:r>
-      <w:r>
-        <w:rPr>
-          <w:color w:val="4472C4" w:themeColor="accent1"/>
-          <w:szCs w:val="22"/>
-        </w:rPr>
-        <w:t>all (A)-(C)</w:t>
-      </w:r>
-      <w:r>
-        <w:rPr>
-          <w:color w:val="4472C4" w:themeColor="accent1"/>
-          <w:szCs w:val="22"/>
-        </w:rPr>
-        <w:t xml:space="preserve">. More specifically, we need a framework that can </w:t>
+        <w:t xml:space="preserve">work, and to better elucidate how human speech perception operates over the variable acoustic input, we need a framework that can encompass all (A)-(C). More specifically, we need a framework that can </w:t>
       </w:r>
       <w:r>
         <w:rPr>
@@ -3525,6 +2970,71 @@
           <w:szCs w:val="22"/>
         </w:rPr>
         <w:t>Answers to this question will have important implications for our future investigations and theorizing.</w:t>
+      </w:r>
+    </w:p>
+    <w:p>
+      <w:pPr>
+        <w:autoSpaceDE w:val="0"/>
+        <w:autoSpaceDN w:val="0"/>
+        <w:adjustRightInd w:val="0"/>
+        <w:rPr>
+          <w:color w:val="000000" w:themeColor="text1"/>
+          <w:szCs w:val="22"/>
+        </w:rPr>
+      </w:pPr>
+    </w:p>
+    <w:p>
+      <w:pPr>
+        <w:autoSpaceDE w:val="0"/>
+        <w:autoSpaceDN w:val="0"/>
+        <w:adjustRightInd w:val="0"/>
+        <w:rPr>
+          <w:color w:val="000000" w:themeColor="text1"/>
+          <w:szCs w:val="22"/>
+        </w:rPr>
+      </w:pPr>
+    </w:p>
+    <w:p>
+      <w:pPr>
+        <w:autoSpaceDE w:val="0"/>
+        <w:autoSpaceDN w:val="0"/>
+        <w:adjustRightInd w:val="0"/>
+        <w:rPr>
+          <w:color w:val="000000" w:themeColor="text1"/>
+          <w:szCs w:val="22"/>
+        </w:rPr>
+      </w:pPr>
+    </w:p>
+    <w:p>
+      <w:pPr>
+        <w:autoSpaceDE w:val="0"/>
+        <w:autoSpaceDN w:val="0"/>
+        <w:adjustRightInd w:val="0"/>
+        <w:rPr>
+          <w:color w:val="000000" w:themeColor="text1"/>
+          <w:szCs w:val="22"/>
+        </w:rPr>
+      </w:pPr>
+      <w:r>
+        <w:rPr>
+          <w:color w:val="000000" w:themeColor="text1"/>
+          <w:szCs w:val="22"/>
+        </w:rPr>
+        <w:t xml:space="preserve">*Terms for perceptual recalibration + accent adaptation </w:t>
+      </w:r>
+      <w:r>
+        <w:rPr>
+          <w:color w:val="000000" w:themeColor="text1"/>
+          <w:szCs w:val="22"/>
+        </w:rPr>
+        <w:sym w:font="Wingdings" w:char="F0E0"/>
+      </w:r>
+      <w:r>
+        <w:rPr>
+          <w:color w:val="000000" w:themeColor="text1"/>
+          <w:szCs w:val="22"/>
+        </w:rPr>
+        <w:t xml:space="preserve"> make sure to introduce them and refer to them in a comprehensible manner</w:t>
       </w:r>
     </w:p>
     <w:sectPr>

</xml_diff>